<commit_message>
VC Sticker - Ordnerstruktur aufgeräumt
</commit_message>
<xml_diff>
--- a/VC_Sticker/ET2D_VC_Sticker_EN_v4.0.1_NEXT.docx
+++ b/VC_Sticker/ET2D_VC_Sticker_EN_v4.0.1_NEXT.docx
@@ -1,6 +1,6 @@
 
 <file path=word/document.xml><?xml version="1.0" encoding="utf-8"?>
-<w:document xmlns:wpc="http://schemas.microsoft.com/office/word/2010/wordprocessingCanvas" xmlns:cx="http://schemas.microsoft.com/office/drawing/2014/chartex" xmlns:cx1="http://schemas.microsoft.com/office/drawing/2015/9/8/chartex" xmlns:cx2="http://schemas.microsoft.com/office/drawing/2015/10/21/chartex" xmlns:cx3="http://schemas.microsoft.com/office/drawing/2016/5/9/chartex" xmlns:cx4="http://schemas.microsoft.com/office/drawing/2016/5/10/chartex" xmlns:cx5="http://schemas.microsoft.com/office/drawing/2016/5/11/chartex" xmlns:cx6="http://schemas.microsoft.com/office/drawing/2016/5/12/chartex" xmlns:cx7="http://schemas.microsoft.com/office/drawing/2016/5/13/chartex" xmlns:cx8="http://schemas.microsoft.com/office/drawing/2016/5/14/chartex" xmlns:mc="http://schemas.openxmlformats.org/markup-compatibility/2006" xmlns:aink="http://schemas.microsoft.com/office/drawing/2016/ink" xmlns:am3d="http://schemas.microsoft.com/office/drawing/2017/model3d" xmlns:o="urn:schemas-microsoft-com:office:office" xmlns:oel="http://schemas.microsoft.com/office/2019/extlst" xmlns:r="http://schemas.openxmlformats.org/officeDocument/2006/relationships" xmlns:m="http://schemas.openxmlformats.org/officeDocument/2006/math" xmlns:v="urn:schemas-microsoft-com:vml" xmlns:wp14="http://schemas.microsoft.com/office/word/2010/wordprocessingDrawing" xmlns:wp="http://schemas.openxmlformats.org/drawingml/2006/wordprocessingDrawing" xmlns:w10="urn:schemas-microsoft-com:office:word" xmlns:w="http://schemas.openxmlformats.org/wordprocessingml/2006/main" xmlns:w14="http://schemas.microsoft.com/office/word/2010/wordml" xmlns:w15="http://schemas.microsoft.com/office/word/2012/wordml" xmlns:w16cex="http://schemas.microsoft.com/office/word/2018/wordml/cex" xmlns:w16cid="http://schemas.microsoft.com/office/word/2016/wordml/cid" xmlns:w16="http://schemas.microsoft.com/office/word/2018/wordml" xmlns:w16du="http://schemas.microsoft.com/office/word/2023/wordml/word16du" xmlns:w16sdtdh="http://schemas.microsoft.com/office/word/2020/wordml/sdtdatahash" xmlns:w16se="http://schemas.microsoft.com/office/word/2015/wordml/symex" xmlns:wpg="http://schemas.microsoft.com/office/word/2010/wordprocessingGroup" xmlns:wpi="http://schemas.microsoft.com/office/word/2010/wordprocessingInk" xmlns:wne="http://schemas.microsoft.com/office/word/2006/wordml" xmlns:wps="http://schemas.microsoft.com/office/word/2010/wordprocessingShape" mc:Ignorable="w14 w15 w16se w16cid w16 w16cex w16sdtdh w16du wp14">
+<w:document xmlns:wpc="http://schemas.microsoft.com/office/word/2010/wordprocessingCanvas" xmlns:cx="http://schemas.microsoft.com/office/drawing/2014/chartex" xmlns:cx1="http://schemas.microsoft.com/office/drawing/2015/9/8/chartex" xmlns:cx2="http://schemas.microsoft.com/office/drawing/2015/10/21/chartex" xmlns:cx3="http://schemas.microsoft.com/office/drawing/2016/5/9/chartex" xmlns:cx4="http://schemas.microsoft.com/office/drawing/2016/5/10/chartex" xmlns:cx5="http://schemas.microsoft.com/office/drawing/2016/5/11/chartex" xmlns:cx6="http://schemas.microsoft.com/office/drawing/2016/5/12/chartex" xmlns:cx7="http://schemas.microsoft.com/office/drawing/2016/5/13/chartex" xmlns:cx8="http://schemas.microsoft.com/office/drawing/2016/5/14/chartex" xmlns:mc="http://schemas.openxmlformats.org/markup-compatibility/2006" xmlns:aink="http://schemas.microsoft.com/office/drawing/2016/ink" xmlns:am3d="http://schemas.microsoft.com/office/drawing/2017/model3d" xmlns:o="urn:schemas-microsoft-com:office:office" xmlns:oel="http://schemas.microsoft.com/office/2019/extlst" xmlns:r="http://schemas.openxmlformats.org/officeDocument/2006/relationships" xmlns:m="http://schemas.openxmlformats.org/officeDocument/2006/math" xmlns:v="urn:schemas-microsoft-com:vml" xmlns:wp14="http://schemas.microsoft.com/office/word/2010/wordprocessingDrawing" xmlns:wp="http://schemas.openxmlformats.org/drawingml/2006/wordprocessingDrawing" xmlns:w10="urn:schemas-microsoft-com:office:word" xmlns:w="http://schemas.openxmlformats.org/wordprocessingml/2006/main" xmlns:w14="http://schemas.microsoft.com/office/word/2010/wordml" xmlns:w15="http://schemas.microsoft.com/office/word/2012/wordml" xmlns:w16cex="http://schemas.microsoft.com/office/word/2018/wordml/cex" xmlns:w16cid="http://schemas.microsoft.com/office/word/2016/wordml/cid" xmlns:w16="http://schemas.microsoft.com/office/word/2018/wordml" xmlns:w16sdtdh="http://schemas.microsoft.com/office/word/2020/wordml/sdtdatahash" xmlns:w16se="http://schemas.microsoft.com/office/word/2015/wordml/symex" xmlns:wpg="http://schemas.microsoft.com/office/word/2010/wordprocessingGroup" xmlns:wpi="http://schemas.microsoft.com/office/word/2010/wordprocessingInk" xmlns:wne="http://schemas.microsoft.com/office/word/2006/wordml" xmlns:wps="http://schemas.microsoft.com/office/word/2010/wordprocessingShape" mc:Ignorable="w14 w15 w16se w16cid w16 w16cex w16sdtdh wp14">
   <w:body>
     <w:p>
       <w:pPr>
@@ -347,7 +347,7 @@
     </w:p>
     <w:tbl>
       <w:tblPr>
-        <w:tblStyle w:val="TableGrid"/>
+        <w:tblStyle w:val="Tabellenraster"/>
         <w:tblW w:w="9284" w:type="dxa"/>
         <w:tblBorders>
           <w:top w:val="none" w:sz="0" w:space="0" w:color="auto"/>
@@ -639,7 +639,7 @@
     </w:tbl>
     <w:p>
       <w:pPr>
-        <w:pStyle w:val="ListParagraph"/>
+        <w:pStyle w:val="Listenabsatz"/>
         <w:numPr>
           <w:ilvl w:val="0"/>
           <w:numId w:val="2"/>
@@ -914,7 +914,7 @@
               </wp:anchor>
             </w:drawing>
           </mc:Choice>
-          <mc:Fallback>
+          <mc:Fallback xmlns:w16du="http://schemas.microsoft.com/office/word/2023/wordml/word16du">
             <w:pict>
               <v:group w14:anchorId="3B07064F" id="Gruppieren 233" o:spid="_x0000_s1026" style="position:absolute;margin-left:0;margin-top:69.6pt;width:324pt;height:130.3pt;z-index:251658248;mso-position-horizontal:center;mso-position-horizontal-relative:margin" coordsize="41148,16548" o:gfxdata="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">
                 <v:shapetype id="_x0000_t75" coordsize="21600,21600" o:spt="75" o:preferrelative="t" path="m@4@5l@4@11@9@11@9@5xe" filled="f" stroked="f">
@@ -1104,7 +1104,7 @@
     </w:p>
     <w:p>
       <w:pPr>
-        <w:pStyle w:val="ListParagraph"/>
+        <w:pStyle w:val="Listenabsatz"/>
         <w:spacing w:before="240" w:afterLines="100" w:after="240"/>
         <w:ind w:left="425"/>
         <w:rPr>
@@ -1115,7 +1115,7 @@
     </w:p>
     <w:p>
       <w:pPr>
-        <w:pStyle w:val="ListParagraph"/>
+        <w:pStyle w:val="Listenabsatz"/>
         <w:numPr>
           <w:ilvl w:val="0"/>
           <w:numId w:val="2"/>
@@ -1438,7 +1438,7 @@
     </w:p>
     <w:p>
       <w:pPr>
-        <w:pStyle w:val="ListParagraph"/>
+        <w:pStyle w:val="Listenabsatz"/>
         <w:numPr>
           <w:ilvl w:val="0"/>
           <w:numId w:val="2"/>
@@ -1554,12 +1554,21 @@
         </w:rPr>
         <w:t xml:space="preserve">, </w:t>
       </w:r>
-      <w:r>
-        <w:rPr>
-          <w:rFonts w:ascii="Sofia Pro Regular" w:hAnsi="Sofia Pro Regular"/>
-          <w:lang w:val="en-GB"/>
-        </w:rPr>
-        <w:t xml:space="preserve">e.g. your name. Select the </w:t>
+      <w:proofErr w:type="gramStart"/>
+      <w:r>
+        <w:rPr>
+          <w:rFonts w:ascii="Sofia Pro Regular" w:hAnsi="Sofia Pro Regular"/>
+          <w:lang w:val="en-GB"/>
+        </w:rPr>
+        <w:t>e.g.</w:t>
+      </w:r>
+      <w:proofErr w:type="gramEnd"/>
+      <w:r>
+        <w:rPr>
+          <w:rFonts w:ascii="Sofia Pro Regular" w:hAnsi="Sofia Pro Regular"/>
+          <w:lang w:val="en-GB"/>
+        </w:rPr>
+        <w:t xml:space="preserve"> your name. Select the </w:t>
       </w:r>
       <w:r>
         <w:rPr>
@@ -1632,7 +1641,7 @@
     </w:p>
     <w:p>
       <w:pPr>
-        <w:pStyle w:val="ListParagraph"/>
+        <w:pStyle w:val="Listenabsatz"/>
         <w:numPr>
           <w:ilvl w:val="0"/>
           <w:numId w:val="2"/>
@@ -1651,10 +1660,11 @@
           <w:noProof/>
           <w:lang w:val="en-GB"/>
         </w:rPr>
+        <w:lastRenderedPageBreak/>
         <mc:AlternateContent>
           <mc:Choice Requires="wpg">
             <w:drawing>
-              <wp:anchor distT="0" distB="0" distL="114300" distR="114300" simplePos="0" relativeHeight="251658243" behindDoc="0" locked="0" layoutInCell="1" allowOverlap="1" wp14:anchorId="7EEF3AFE" wp14:editId="35E550B1">
+              <wp:anchor distT="0" distB="0" distL="114300" distR="114300" simplePos="0" relativeHeight="251658243" behindDoc="0" locked="0" layoutInCell="1" allowOverlap="1" wp14:anchorId="7EEF3AFE" wp14:editId="65D59435">
                 <wp:simplePos x="0" y="0"/>
                 <wp:positionH relativeFrom="margin">
                   <wp:posOffset>1263351</wp:posOffset>
@@ -1768,13 +1778,32 @@
               </wp:anchor>
             </w:drawing>
           </mc:Choice>
-          <mc:Fallback xmlns:arto="http://schemas.microsoft.com/office/word/2006/arto" xmlns:a="http://schemas.openxmlformats.org/drawingml/2006/main" xmlns:pic="http://schemas.openxmlformats.org/drawingml/2006/picture" xmlns:a14="http://schemas.microsoft.com/office/drawing/2010/main" xmlns:asvg="http://schemas.microsoft.com/office/drawing/2016/SVG/main">
-            <w:pict w14:anchorId="6A6C52C9">
-              <v:group id="Gruppieren 216" style="position:absolute;margin-left:99.5pt;margin-top:30.3pt;width:251.9pt;height:119.55pt;z-index:251677696;mso-position-horizontal-relative:margin;mso-width-relative:margin;mso-height-relative:margin" coordsize="31991,15193" coordorigin="20,-2736" o:spid="_x0000_s1026" w14:anchorId="58C9A011" o:gfxdata="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">
-                <v:shape id="Grafik 218" style="position:absolute;left:20;top:-2736;width:31763;height:15193;visibility:visible;mso-wrap-style:square" o:spid="_x0000_s1027" type="#_x0000_t75" o:gfxdata="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">
-                  <v:imagedata croptop="166f" cropbottom="-486f" o:title="" r:id="rId24"/>
+          <mc:Fallback>
+            <w:pict>
+              <v:group w14:anchorId="57D1296F" id="Group 216" o:spid="_x0000_s1026" style="position:absolute;margin-left:99.5pt;margin-top:30.3pt;width:251.9pt;height:119.55pt;z-index:251658243;mso-position-horizontal-relative:margin;mso-width-relative:margin;mso-height-relative:margin" coordorigin="20,-2736" coordsize="31991,15193" o:gfxdata="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">
+                <v:shapetype id="_x0000_t75" coordsize="21600,21600" o:spt="75" o:preferrelative="t" path="m@4@5l@4@11@9@11@9@5xe" filled="f" stroked="f">
+                  <v:stroke joinstyle="miter"/>
+                  <v:formulas>
+                    <v:f eqn="if lineDrawn pixelLineWidth 0"/>
+                    <v:f eqn="sum @0 1 0"/>
+                    <v:f eqn="sum 0 0 @1"/>
+                    <v:f eqn="prod @2 1 2"/>
+                    <v:f eqn="prod @3 21600 pixelWidth"/>
+                    <v:f eqn="prod @3 21600 pixelHeight"/>
+                    <v:f eqn="sum @0 0 1"/>
+                    <v:f eqn="prod @6 1 2"/>
+                    <v:f eqn="prod @7 21600 pixelWidth"/>
+                    <v:f eqn="sum @8 21600 0"/>
+                    <v:f eqn="prod @7 21600 pixelHeight"/>
+                    <v:f eqn="sum @10 21600 0"/>
+                  </v:formulas>
+                  <v:path o:extrusionok="f" gradientshapeok="t" o:connecttype="rect"/>
+                  <o:lock v:ext="edit" aspectratio="t"/>
+                </v:shapetype>
+                <v:shape id="Grafik 218" o:spid="_x0000_s1027" type="#_x0000_t75" style="position:absolute;left:20;top:-2736;width:31763;height:15193;visibility:visible;mso-wrap-style:square" o:gfxdata="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">
+                  <v:imagedata r:id="rId22" o:title="" croptop="166f" cropbottom="-486f"/>
                 </v:shape>
-                <v:roundrect id="Rechteck: abgerundete Ecken 219" style="position:absolute;left:122;top:-2730;width:31890;height:2571;visibility:visible;mso-wrap-style:square;v-text-anchor:middle" o:spid="_x0000_s1028" filled="f" strokecolor="red" strokeweight="3pt" arcsize="10923f" o:gfxdata="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">
+                <v:roundrect id="Rechteck: abgerundete Ecken 219" o:spid="_x0000_s1028" style="position:absolute;left:122;top:-2730;width:31890;height:2571;visibility:visible;mso-wrap-style:square;v-text-anchor:middle" arcsize="10923f" o:gfxdata="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" filled="f" strokecolor="red" strokeweight="3pt">
                   <v:stroke joinstyle="miter"/>
                 </v:roundrect>
                 <w10:wrap type="topAndBottom" anchorx="margin"/>
@@ -1882,7 +1911,7 @@
     </w:p>
     <w:p>
       <w:pPr>
-        <w:pStyle w:val="ListParagraph"/>
+        <w:pStyle w:val="Listenabsatz"/>
         <w:numPr>
           <w:ilvl w:val="0"/>
           <w:numId w:val="2"/>
@@ -1905,13 +1934,13 @@
         <mc:AlternateContent>
           <mc:Choice Requires="wpg">
             <w:drawing>
-              <wp:anchor distT="0" distB="0" distL="114300" distR="114300" simplePos="0" relativeHeight="251658245" behindDoc="0" locked="0" layoutInCell="1" allowOverlap="1" wp14:anchorId="517746B6" wp14:editId="19F8F214">
+              <wp:anchor distT="0" distB="0" distL="114300" distR="114300" simplePos="0" relativeHeight="251658245" behindDoc="0" locked="0" layoutInCell="1" allowOverlap="1" wp14:anchorId="517746B6" wp14:editId="05093DBC">
                 <wp:simplePos x="0" y="0"/>
-                <wp:positionH relativeFrom="column">
-                  <wp:posOffset>1472427</wp:posOffset>
+                <wp:positionH relativeFrom="margin">
+                  <wp:align>center</wp:align>
                 </wp:positionH>
                 <wp:positionV relativeFrom="paragraph">
-                  <wp:posOffset>859002</wp:posOffset>
+                  <wp:posOffset>2576880</wp:posOffset>
                 </wp:positionV>
                 <wp:extent cx="2762250" cy="1805940"/>
                 <wp:effectExtent l="19050" t="0" r="0" b="22860"/>
@@ -1949,7 +1978,7 @@
                             </pic:cNvPicPr>
                           </pic:nvPicPr>
                           <pic:blipFill rotWithShape="1">
-                            <a:blip r:embed="rId25">
+                            <a:blip r:embed="rId23">
                               <a:extLst>
                                 <a:ext uri="{28A0092B-C50C-407E-A947-70E740481C1C}">
                                   <a14:useLocalDpi xmlns:a14="http://schemas.microsoft.com/office/drawing/2010/main" val="0"/>
@@ -2099,24 +2128,24 @@
               </wp:anchor>
             </w:drawing>
           </mc:Choice>
-          <mc:Fallback xmlns:arto="http://schemas.microsoft.com/office/word/2006/arto" xmlns:a="http://schemas.openxmlformats.org/drawingml/2006/main" xmlns:pic="http://schemas.openxmlformats.org/drawingml/2006/picture" xmlns:a14="http://schemas.microsoft.com/office/drawing/2010/main" xmlns:asvg="http://schemas.microsoft.com/office/drawing/2016/SVG/main">
-            <w:pict w14:anchorId="5E7BDE4B">
-              <v:group id="Gruppieren 243" style="position:absolute;margin-left:115.95pt;margin-top:67.65pt;width:217.5pt;height:142.2pt;z-index:251688960" coordsize="27622,18059" o:spid="_x0000_s1026" w14:anchorId="2E668A47" o:gfxdata="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">
-                <v:group id="Gruppieren 231" style="position:absolute;width:27622;height:18059" coordsize="29033,18985" o:spid="_x0000_s1027" o:gfxdata="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">
-                  <v:shape id="Grafik 228" style="position:absolute;left:14;width:29019;height:18985;visibility:visible;mso-wrap-style:square" o:spid="_x0000_s1028" type="#_x0000_t75" o:gfxdata="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">
-                    <v:imagedata croptop="-1f" cropbottom="2020f" o:title="" r:id="rId26"/>
+          <mc:Fallback>
+            <w:pict>
+              <v:group w14:anchorId="118B50CA" id="Group 243" o:spid="_x0000_s1026" style="position:absolute;margin-left:0;margin-top:202.9pt;width:217.5pt;height:142.2pt;z-index:251658245;mso-position-horizontal:center;mso-position-horizontal-relative:margin" coordsize="27622,18059" o:gfxdata="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">
+                <v:group id="Gruppieren 231" o:spid="_x0000_s1027" style="position:absolute;width:27622;height:18059" coordsize="29033,18985" o:gfxdata="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">
+                  <v:shape id="Grafik 228" o:spid="_x0000_s1028" type="#_x0000_t75" style="position:absolute;left:14;width:29019;height:18985;visibility:visible;mso-wrap-style:square" o:gfxdata="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">
+                    <v:imagedata r:id="rId24" o:title="" croptop="-1f" cropbottom="2020f"/>
                   </v:shape>
-                  <v:roundrect id="Rechteck: abgerundete Ecken 229" style="position:absolute;top:16090;width:3060;height:2895;visibility:visible;mso-wrap-style:square;v-text-anchor:middle" o:spid="_x0000_s1029" filled="f" strokecolor="#ffc000" strokeweight="3pt" arcsize="10923f" o:gfxdata="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">
+                  <v:roundrect id="Rechteck: abgerundete Ecken 229" o:spid="_x0000_s1029" style="position:absolute;top:16090;width:3060;height:2895;visibility:visible;mso-wrap-style:square;v-text-anchor:middle" arcsize="10923f" o:gfxdata="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" filled="f" strokecolor="#ffc000" strokeweight="3pt">
                     <v:stroke joinstyle="miter"/>
                   </v:roundrect>
-                  <v:roundrect id="Rechteck: abgerundete Ecken 230" style="position:absolute;left:9144;top:258;width:19530;height:2896;visibility:visible;mso-wrap-style:square;v-text-anchor:middle" o:spid="_x0000_s1030" filled="f" strokecolor="#92d050" strokeweight="3pt" arcsize="10923f" o:gfxdata="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">
+                  <v:roundrect id="Rechteck: abgerundete Ecken 230" o:spid="_x0000_s1030" style="position:absolute;left:9144;top:258;width:19530;height:2896;visibility:visible;mso-wrap-style:square;v-text-anchor:middle" arcsize="10923f" o:gfxdata="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" filled="f" strokecolor="#92d050" strokeweight="3pt">
                     <v:stroke joinstyle="miter"/>
                   </v:roundrect>
                 </v:group>
-                <v:roundrect id="Rechteck: abgerundete Ecken 235" style="position:absolute;left:79;top:3132;width:2912;height:2755;visibility:visible;mso-wrap-style:square;v-text-anchor:middle" o:spid="_x0000_s1031" filled="f" strokecolor="#7030a0" strokeweight="3pt" arcsize="10923f" o:gfxdata="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">
+                <v:roundrect id="Rechteck: abgerundete Ecken 235" o:spid="_x0000_s1031" style="position:absolute;left:79;top:3132;width:2912;height:2755;visibility:visible;mso-wrap-style:square;v-text-anchor:middle" arcsize="10923f" o:gfxdata="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" filled="f" strokecolor="#7030a0" strokeweight="3pt">
                   <v:stroke joinstyle="miter"/>
                 </v:roundrect>
-                <w10:wrap type="topAndBottom"/>
+                <w10:wrap type="topAndBottom" anchorx="margin"/>
               </v:group>
             </w:pict>
           </mc:Fallback>
@@ -2165,7 +2194,7 @@
                     <pic:cNvPicPr/>
                   </pic:nvPicPr>
                   <pic:blipFill>
-                    <a:blip r:embed="rId27"/>
+                    <a:blip r:embed="rId25"/>
                     <a:stretch>
                       <a:fillRect/>
                     </a:stretch>
@@ -2249,6 +2278,7 @@
         <w:t>„</w:t>
       </w:r>
       <w:proofErr w:type="spellStart"/>
+      <w:proofErr w:type="gramStart"/>
       <w:r>
         <w:rPr>
           <w:rFonts w:ascii="Sofia Pro Regular" w:hAnsi="Sofia Pro Regular"/>
@@ -2279,7 +2309,15 @@
           <w:rFonts w:ascii="Sofia Pro Regular" w:hAnsi="Sofia Pro Regular"/>
           <w:lang w:val="en-GB"/>
         </w:rPr>
-        <w:t>(=corners)</w:t>
+        <w:t>(</w:t>
+      </w:r>
+      <w:proofErr w:type="gramEnd"/>
+      <w:r>
+        <w:rPr>
+          <w:rFonts w:ascii="Sofia Pro Regular" w:hAnsi="Sofia Pro Regular"/>
+          <w:lang w:val="en-GB"/>
+        </w:rPr>
+        <w:t>=corners)</w:t>
       </w:r>
       <w:r>
         <w:rPr>
@@ -2347,7 +2385,7 @@
     </w:p>
     <w:p>
       <w:pPr>
-        <w:pStyle w:val="ListParagraph"/>
+        <w:pStyle w:val="Listenabsatz"/>
         <w:rPr>
           <w:rFonts w:ascii="Sofia Pro Regular" w:hAnsi="Sofia Pro Regular" w:cstheme="minorHAnsi"/>
           <w:lang w:val="en-GB"/>
@@ -2356,7 +2394,7 @@
     </w:p>
     <w:p>
       <w:pPr>
-        <w:pStyle w:val="ListParagraph"/>
+        <w:pStyle w:val="Listenabsatz"/>
         <w:numPr>
           <w:ilvl w:val="0"/>
           <w:numId w:val="2"/>
@@ -2384,7 +2422,7 @@
           <w:color w:val="7030A0"/>
           <w:lang w:val="en-GB"/>
         </w:rPr>
-        <w:t xml:space="preserve">change the position of </w:t>
+        <w:t>move object</w:t>
       </w:r>
       <w:r>
         <w:rPr>
@@ -2394,7 +2432,21 @@
           <w:color w:val="7030A0"/>
           <w:lang w:val="en-GB"/>
         </w:rPr>
-        <w:t>t</w:t>
+        <w:t xml:space="preserve"> </w:t>
+      </w:r>
+      <w:r>
+        <w:rPr>
+          <w:rFonts w:ascii="Sofia Pro Regular" w:hAnsi="Sofia Pro Regular"/>
+          <w:lang w:val="en-GB"/>
+        </w:rPr>
+        <w:t>or</w:t>
+      </w:r>
+      <w:r>
+        <w:rPr>
+          <w:rFonts w:ascii="Sofia Pro Regular" w:hAnsi="Sofia Pro Regular"/>
+          <w:lang w:val="en-GB"/>
+        </w:rPr>
+        <w:t xml:space="preserve"> </w:t>
       </w:r>
       <w:r>
         <w:rPr>
@@ -2404,7 +2456,7 @@
           <w:color w:val="7030A0"/>
           <w:lang w:val="en-GB"/>
         </w:rPr>
-        <w:t>he object</w:t>
+        <w:t>change</w:t>
       </w:r>
       <w:r>
         <w:rPr>
@@ -2419,20 +2471,9 @@
       <w:r>
         <w:rPr>
           <w:rFonts w:ascii="Sofia Pro Regular" w:hAnsi="Sofia Pro Regular"/>
-          <w:lang w:val="en-GB"/>
-        </w:rPr>
-        <w:t>or</w:t>
-      </w:r>
-      <w:r>
-        <w:rPr>
-          <w:rFonts w:ascii="Sofia Pro Regular" w:hAnsi="Sofia Pro Regular"/>
-          <w:lang w:val="en-GB"/>
-        </w:rPr>
-        <w:t xml:space="preserve"> </w:t>
-      </w:r>
-      <w:r>
-        <w:rPr>
-          <w:rFonts w:ascii="Sofia Pro Regular" w:hAnsi="Sofia Pro Regular"/>
+          <w:b/>
+          <w:bCs/>
+          <w:color w:val="7030A0"/>
           <w:lang w:val="en-GB"/>
         </w:rPr>
         <w:t>the</w:t>
@@ -2440,6 +2481,9 @@
       <w:r>
         <w:rPr>
           <w:rFonts w:ascii="Sofia Pro Regular" w:hAnsi="Sofia Pro Regular"/>
+          <w:b/>
+          <w:bCs/>
+          <w:color w:val="7030A0"/>
           <w:lang w:val="en-GB"/>
         </w:rPr>
         <w:t xml:space="preserve"> </w:t>
@@ -2502,7 +2546,7 @@
                     <pic:cNvPicPr/>
                   </pic:nvPicPr>
                   <pic:blipFill>
-                    <a:blip r:embed="rId28" cstate="print">
+                    <a:blip r:embed="rId26" cstate="print">
                       <a:extLst>
                         <a:ext uri="{28A0092B-C50C-407E-A947-70E740481C1C}">
                           <a14:useLocalDpi xmlns:a14="http://schemas.microsoft.com/office/drawing/2010/main" val="0"/>
@@ -2593,10 +2637,10 @@
                     <pic:cNvPicPr/>
                   </pic:nvPicPr>
                   <pic:blipFill>
-                    <a:blip r:embed="rId29">
+                    <a:blip r:embed="rId27">
                       <a:extLst>
                         <a:ext uri="{96DAC541-7B7A-43D3-8B79-37D633B846F1}">
-                          <asvg:svgBlip xmlns:asvg="http://schemas.microsoft.com/office/drawing/2016/SVG/main" r:embed="rId30"/>
+                          <asvg:svgBlip xmlns:asvg="http://schemas.microsoft.com/office/drawing/2016/SVG/main" r:embed="rId28"/>
                         </a:ext>
                       </a:extLst>
                     </a:blip>
@@ -2667,10 +2711,10 @@
                     <pic:cNvPicPr/>
                   </pic:nvPicPr>
                   <pic:blipFill>
-                    <a:blip r:embed="rId31">
+                    <a:blip r:embed="rId29">
                       <a:extLst>
                         <a:ext uri="{96DAC541-7B7A-43D3-8B79-37D633B846F1}">
-                          <asvg:svgBlip xmlns:asvg="http://schemas.microsoft.com/office/drawing/2016/SVG/main" r:embed="rId32"/>
+                          <asvg:svgBlip xmlns:asvg="http://schemas.microsoft.com/office/drawing/2016/SVG/main" r:embed="rId30"/>
                         </a:ext>
                       </a:extLst>
                     </a:blip>
@@ -2717,7 +2761,7 @@
     </w:p>
     <w:p>
       <w:pPr>
-        <w:pStyle w:val="ListParagraph"/>
+        <w:pStyle w:val="Listenabsatz"/>
         <w:spacing w:before="320" w:after="120"/>
         <w:ind w:left="567"/>
         <w:contextualSpacing w:val="0"/>
@@ -2883,7 +2927,7 @@
     </w:p>
     <w:p>
       <w:pPr>
-        <w:pStyle w:val="ListParagraph"/>
+        <w:pStyle w:val="Listenabsatz"/>
         <w:numPr>
           <w:ilvl w:val="0"/>
           <w:numId w:val="7"/>
@@ -2918,7 +2962,7 @@
                     <pic:cNvPicPr/>
                   </pic:nvPicPr>
                   <pic:blipFill>
-                    <a:blip r:embed="rId33" cstate="print">
+                    <a:blip r:embed="rId31" cstate="print">
                       <a:extLst>
                         <a:ext uri="{28A0092B-C50C-407E-A947-70E740481C1C}">
                           <a14:useLocalDpi xmlns:a14="http://schemas.microsoft.com/office/drawing/2010/main" val="0"/>
@@ -2973,7 +3017,7 @@
                     <pic:cNvPicPr/>
                   </pic:nvPicPr>
                   <pic:blipFill>
-                    <a:blip r:embed="rId27"/>
+                    <a:blip r:embed="rId25"/>
                     <a:stretch>
                       <a:fillRect/>
                     </a:stretch>
@@ -3005,12 +3049,21 @@
           <w:rFonts w:ascii="Sofia Pro Regular" w:hAnsi="Sofia Pro Regular"/>
           <w:lang w:val="en-GB"/>
         </w:rPr>
-        <w:t>stars are also ideal basic shapes for the sticker</w:t>
-      </w:r>
+        <w:t xml:space="preserve">stars are also ideal basic shapes for the </w:t>
+      </w:r>
+      <w:proofErr w:type="gramStart"/>
+      <w:r>
+        <w:rPr>
+          <w:rFonts w:ascii="Sofia Pro Regular" w:hAnsi="Sofia Pro Regular"/>
+          <w:lang w:val="en-GB"/>
+        </w:rPr>
+        <w:t>sticker</w:t>
+      </w:r>
+      <w:proofErr w:type="gramEnd"/>
     </w:p>
     <w:p>
       <w:pPr>
-        <w:pStyle w:val="ListParagraph"/>
+        <w:pStyle w:val="Listenabsatz"/>
         <w:spacing w:before="120" w:after="120"/>
         <w:jc w:val="both"/>
         <w:rPr>
@@ -3021,7 +3074,7 @@
     </w:p>
     <w:p>
       <w:pPr>
-        <w:pStyle w:val="ListParagraph"/>
+        <w:pStyle w:val="Listenabsatz"/>
         <w:numPr>
           <w:ilvl w:val="0"/>
           <w:numId w:val="7"/>
@@ -3063,7 +3116,7 @@
                     <pic:cNvPicPr/>
                   </pic:nvPicPr>
                   <pic:blipFill>
-                    <a:blip r:embed="rId34" cstate="print">
+                    <a:blip r:embed="rId32" cstate="print">
                       <a:extLst>
                         <a:ext uri="{28A0092B-C50C-407E-A947-70E740481C1C}">
                           <a14:useLocalDpi xmlns:a14="http://schemas.microsoft.com/office/drawing/2010/main" val="0"/>
@@ -3204,21 +3257,14 @@
           <w:rFonts w:ascii="Sofia Pro Regular" w:hAnsi="Sofia Pro Regular"/>
           <w:lang w:val="en-GB"/>
         </w:rPr>
-        <w:t xml:space="preserve">   </w:t>
-      </w:r>
-      <w:r>
-        <w:rPr>
-          <w:rFonts w:ascii="Wingdings" w:eastAsia="Wingdings" w:hAnsi="Wingdings" w:cs="Wingdings"/>
-          <w:lang w:val="en-GB"/>
-        </w:rPr>
-        <w:t>à</w:t>
+        <w:t xml:space="preserve"> </w:t>
       </w:r>
     </w:p>
     <w:sectPr>
-      <w:headerReference w:type="default" r:id="rId35"/>
-      <w:footerReference w:type="default" r:id="rId36"/>
-      <w:headerReference w:type="first" r:id="rId37"/>
-      <w:footerReference w:type="first" r:id="rId38"/>
+      <w:headerReference w:type="default" r:id="rId33"/>
+      <w:footerReference w:type="default" r:id="rId34"/>
+      <w:headerReference w:type="first" r:id="rId35"/>
+      <w:footerReference w:type="first" r:id="rId36"/>
       <w:pgSz w:w="11906" w:h="16838"/>
       <w:pgMar w:top="1417" w:right="1417" w:bottom="1134" w:left="1417" w:header="708" w:footer="709" w:gutter="0"/>
       <w:cols w:space="708"/>
@@ -3229,7 +3275,7 @@
 </file>
 
 <file path=word/endnotes.xml><?xml version="1.0" encoding="utf-8"?>
-<w:endnotes xmlns:wpc="http://schemas.microsoft.com/office/word/2010/wordprocessingCanvas" xmlns:cx="http://schemas.microsoft.com/office/drawing/2014/chartex" xmlns:cx1="http://schemas.microsoft.com/office/drawing/2015/9/8/chartex" xmlns:cx2="http://schemas.microsoft.com/office/drawing/2015/10/21/chartex" xmlns:cx3="http://schemas.microsoft.com/office/drawing/2016/5/9/chartex" xmlns:cx4="http://schemas.microsoft.com/office/drawing/2016/5/10/chartex" xmlns:cx5="http://schemas.microsoft.com/office/drawing/2016/5/11/chartex" xmlns:cx6="http://schemas.microsoft.com/office/drawing/2016/5/12/chartex" xmlns:cx7="http://schemas.microsoft.com/office/drawing/2016/5/13/chartex" xmlns:cx8="http://schemas.microsoft.com/office/drawing/2016/5/14/chartex" xmlns:mc="http://schemas.openxmlformats.org/markup-compatibility/2006" xmlns:aink="http://schemas.microsoft.com/office/drawing/2016/ink" xmlns:am3d="http://schemas.microsoft.com/office/drawing/2017/model3d" xmlns:o="urn:schemas-microsoft-com:office:office" xmlns:oel="http://schemas.microsoft.com/office/2019/extlst" xmlns:r="http://schemas.openxmlformats.org/officeDocument/2006/relationships" xmlns:m="http://schemas.openxmlformats.org/officeDocument/2006/math" xmlns:v="urn:schemas-microsoft-com:vml" xmlns:wp14="http://schemas.microsoft.com/office/word/2010/wordprocessingDrawing" xmlns:wp="http://schemas.openxmlformats.org/drawingml/2006/wordprocessingDrawing" xmlns:w10="urn:schemas-microsoft-com:office:word" xmlns:w="http://schemas.openxmlformats.org/wordprocessingml/2006/main" xmlns:w14="http://schemas.microsoft.com/office/word/2010/wordml" xmlns:w15="http://schemas.microsoft.com/office/word/2012/wordml" xmlns:w16cex="http://schemas.microsoft.com/office/word/2018/wordml/cex" xmlns:w16cid="http://schemas.microsoft.com/office/word/2016/wordml/cid" xmlns:w16="http://schemas.microsoft.com/office/word/2018/wordml" xmlns:w16du="http://schemas.microsoft.com/office/word/2023/wordml/word16du" xmlns:w16sdtdh="http://schemas.microsoft.com/office/word/2020/wordml/sdtdatahash" xmlns:w16se="http://schemas.microsoft.com/office/word/2015/wordml/symex" xmlns:wpg="http://schemas.microsoft.com/office/word/2010/wordprocessingGroup" xmlns:wpi="http://schemas.microsoft.com/office/word/2010/wordprocessingInk" xmlns:wne="http://schemas.microsoft.com/office/word/2006/wordml" xmlns:wps="http://schemas.microsoft.com/office/word/2010/wordprocessingShape" mc:Ignorable="w14 w15 w16se w16cid w16 w16cex w16sdtdh w16du wp14">
+<w:endnotes xmlns:wpc="http://schemas.microsoft.com/office/word/2010/wordprocessingCanvas" xmlns:cx="http://schemas.microsoft.com/office/drawing/2014/chartex" xmlns:cx1="http://schemas.microsoft.com/office/drawing/2015/9/8/chartex" xmlns:cx2="http://schemas.microsoft.com/office/drawing/2015/10/21/chartex" xmlns:cx3="http://schemas.microsoft.com/office/drawing/2016/5/9/chartex" xmlns:cx4="http://schemas.microsoft.com/office/drawing/2016/5/10/chartex" xmlns:cx5="http://schemas.microsoft.com/office/drawing/2016/5/11/chartex" xmlns:cx6="http://schemas.microsoft.com/office/drawing/2016/5/12/chartex" xmlns:cx7="http://schemas.microsoft.com/office/drawing/2016/5/13/chartex" xmlns:cx8="http://schemas.microsoft.com/office/drawing/2016/5/14/chartex" xmlns:mc="http://schemas.openxmlformats.org/markup-compatibility/2006" xmlns:aink="http://schemas.microsoft.com/office/drawing/2016/ink" xmlns:am3d="http://schemas.microsoft.com/office/drawing/2017/model3d" xmlns:o="urn:schemas-microsoft-com:office:office" xmlns:oel="http://schemas.microsoft.com/office/2019/extlst" xmlns:r="http://schemas.openxmlformats.org/officeDocument/2006/relationships" xmlns:m="http://schemas.openxmlformats.org/officeDocument/2006/math" xmlns:v="urn:schemas-microsoft-com:vml" xmlns:wp14="http://schemas.microsoft.com/office/word/2010/wordprocessingDrawing" xmlns:wp="http://schemas.openxmlformats.org/drawingml/2006/wordprocessingDrawing" xmlns:w10="urn:schemas-microsoft-com:office:word" xmlns:w="http://schemas.openxmlformats.org/wordprocessingml/2006/main" xmlns:w14="http://schemas.microsoft.com/office/word/2010/wordml" xmlns:w15="http://schemas.microsoft.com/office/word/2012/wordml" xmlns:w16cex="http://schemas.microsoft.com/office/word/2018/wordml/cex" xmlns:w16cid="http://schemas.microsoft.com/office/word/2016/wordml/cid" xmlns:w16="http://schemas.microsoft.com/office/word/2018/wordml" xmlns:w16sdtdh="http://schemas.microsoft.com/office/word/2020/wordml/sdtdatahash" xmlns:w16se="http://schemas.microsoft.com/office/word/2015/wordml/symex" xmlns:wpg="http://schemas.microsoft.com/office/word/2010/wordprocessingGroup" xmlns:wpi="http://schemas.microsoft.com/office/word/2010/wordprocessingInk" xmlns:wne="http://schemas.microsoft.com/office/word/2006/wordml" xmlns:wps="http://schemas.microsoft.com/office/word/2010/wordprocessingShape" mc:Ignorable="w14 w15 w16se w16cid w16 w16cex w16sdtdh wp14">
   <w:endnote w:type="separator" w:id="-1">
     <w:p>
       <w:pPr>
@@ -3261,7 +3307,7 @@
 </file>
 
 <file path=word/footer1.xml><?xml version="1.0" encoding="utf-8"?>
-<w:ftr xmlns:wpc="http://schemas.microsoft.com/office/word/2010/wordprocessingCanvas" xmlns:cx="http://schemas.microsoft.com/office/drawing/2014/chartex" xmlns:cx1="http://schemas.microsoft.com/office/drawing/2015/9/8/chartex" xmlns:cx2="http://schemas.microsoft.com/office/drawing/2015/10/21/chartex" xmlns:cx3="http://schemas.microsoft.com/office/drawing/2016/5/9/chartex" xmlns:cx4="http://schemas.microsoft.com/office/drawing/2016/5/10/chartex" xmlns:cx5="http://schemas.microsoft.com/office/drawing/2016/5/11/chartex" xmlns:cx6="http://schemas.microsoft.com/office/drawing/2016/5/12/chartex" xmlns:cx7="http://schemas.microsoft.com/office/drawing/2016/5/13/chartex" xmlns:cx8="http://schemas.microsoft.com/office/drawing/2016/5/14/chartex" xmlns:mc="http://schemas.openxmlformats.org/markup-compatibility/2006" xmlns:aink="http://schemas.microsoft.com/office/drawing/2016/ink" xmlns:am3d="http://schemas.microsoft.com/office/drawing/2017/model3d" xmlns:o="urn:schemas-microsoft-com:office:office" xmlns:oel="http://schemas.microsoft.com/office/2019/extlst" xmlns:r="http://schemas.openxmlformats.org/officeDocument/2006/relationships" xmlns:m="http://schemas.openxmlformats.org/officeDocument/2006/math" xmlns:v="urn:schemas-microsoft-com:vml" xmlns:wp14="http://schemas.microsoft.com/office/word/2010/wordprocessingDrawing" xmlns:wp="http://schemas.openxmlformats.org/drawingml/2006/wordprocessingDrawing" xmlns:w10="urn:schemas-microsoft-com:office:word" xmlns:w="http://schemas.openxmlformats.org/wordprocessingml/2006/main" xmlns:w14="http://schemas.microsoft.com/office/word/2010/wordml" xmlns:w15="http://schemas.microsoft.com/office/word/2012/wordml" xmlns:w16cex="http://schemas.microsoft.com/office/word/2018/wordml/cex" xmlns:w16cid="http://schemas.microsoft.com/office/word/2016/wordml/cid" xmlns:w16="http://schemas.microsoft.com/office/word/2018/wordml" xmlns:w16du="http://schemas.microsoft.com/office/word/2023/wordml/word16du" xmlns:w16sdtdh="http://schemas.microsoft.com/office/word/2020/wordml/sdtdatahash" xmlns:w16se="http://schemas.microsoft.com/office/word/2015/wordml/symex" xmlns:wpg="http://schemas.microsoft.com/office/word/2010/wordprocessingGroup" xmlns:wpi="http://schemas.microsoft.com/office/word/2010/wordprocessingInk" xmlns:wne="http://schemas.microsoft.com/office/word/2006/wordml" xmlns:wps="http://schemas.microsoft.com/office/word/2010/wordprocessingShape" mc:Ignorable="w14 w15 w16se w16cid w16 w16cex w16sdtdh w16du wp14">
+<w:ftr xmlns:wpc="http://schemas.microsoft.com/office/word/2010/wordprocessingCanvas" xmlns:cx="http://schemas.microsoft.com/office/drawing/2014/chartex" xmlns:cx1="http://schemas.microsoft.com/office/drawing/2015/9/8/chartex" xmlns:cx2="http://schemas.microsoft.com/office/drawing/2015/10/21/chartex" xmlns:cx3="http://schemas.microsoft.com/office/drawing/2016/5/9/chartex" xmlns:cx4="http://schemas.microsoft.com/office/drawing/2016/5/10/chartex" xmlns:cx5="http://schemas.microsoft.com/office/drawing/2016/5/11/chartex" xmlns:cx6="http://schemas.microsoft.com/office/drawing/2016/5/12/chartex" xmlns:cx7="http://schemas.microsoft.com/office/drawing/2016/5/13/chartex" xmlns:cx8="http://schemas.microsoft.com/office/drawing/2016/5/14/chartex" xmlns:mc="http://schemas.openxmlformats.org/markup-compatibility/2006" xmlns:aink="http://schemas.microsoft.com/office/drawing/2016/ink" xmlns:am3d="http://schemas.microsoft.com/office/drawing/2017/model3d" xmlns:o="urn:schemas-microsoft-com:office:office" xmlns:oel="http://schemas.microsoft.com/office/2019/extlst" xmlns:r="http://schemas.openxmlformats.org/officeDocument/2006/relationships" xmlns:m="http://schemas.openxmlformats.org/officeDocument/2006/math" xmlns:v="urn:schemas-microsoft-com:vml" xmlns:wp14="http://schemas.microsoft.com/office/word/2010/wordprocessingDrawing" xmlns:wp="http://schemas.openxmlformats.org/drawingml/2006/wordprocessingDrawing" xmlns:w10="urn:schemas-microsoft-com:office:word" xmlns:w="http://schemas.openxmlformats.org/wordprocessingml/2006/main" xmlns:w14="http://schemas.microsoft.com/office/word/2010/wordml" xmlns:w15="http://schemas.microsoft.com/office/word/2012/wordml" xmlns:w16cex="http://schemas.microsoft.com/office/word/2018/wordml/cex" xmlns:w16cid="http://schemas.microsoft.com/office/word/2016/wordml/cid" xmlns:w16="http://schemas.microsoft.com/office/word/2018/wordml" xmlns:w16sdtdh="http://schemas.microsoft.com/office/word/2020/wordml/sdtdatahash" xmlns:w16se="http://schemas.microsoft.com/office/word/2015/wordml/symex" xmlns:wpg="http://schemas.microsoft.com/office/word/2010/wordprocessingGroup" xmlns:wpi="http://schemas.microsoft.com/office/word/2010/wordprocessingInk" xmlns:wne="http://schemas.microsoft.com/office/word/2006/wordml" xmlns:wps="http://schemas.microsoft.com/office/word/2010/wordprocessingShape" mc:Ignorable="w14 w15 w16se w16cid w16 w16cex w16sdtdh wp14">
   <w:sdt>
     <w:sdtPr>
       <w:id w:val="309827840"/>
@@ -3281,7 +3327,7 @@
     <w:sdtContent>
       <w:p>
         <w:pPr>
-          <w:pStyle w:val="Footer"/>
+          <w:pStyle w:val="Fuzeile"/>
           <w:rPr>
             <w:rFonts w:ascii="Sofia Pro Regular" w:hAnsi="Sofia Pro Regular"/>
             <w:color w:val="A6A6A6" w:themeColor="background1" w:themeShade="A6"/>
@@ -3390,7 +3436,7 @@
                 </wp:anchor>
               </w:drawing>
             </mc:Choice>
-            <mc:Fallback>
+            <mc:Fallback xmlns:w16du="http://schemas.microsoft.com/office/word/2023/wordml/word16du">
               <w:pict>
                 <v:shapetype w14:anchorId="636453AB" id="_x0000_t202" coordsize="21600,21600" o:spt="202" path="m,l,21600r21600,l21600,xe">
                   <v:stroke joinstyle="miter"/>
@@ -3759,10 +3805,10 @@
 </file>
 
 <file path=word/footer2.xml><?xml version="1.0" encoding="utf-8"?>
-<w:ftr xmlns:wpc="http://schemas.microsoft.com/office/word/2010/wordprocessingCanvas" xmlns:cx="http://schemas.microsoft.com/office/drawing/2014/chartex" xmlns:cx1="http://schemas.microsoft.com/office/drawing/2015/9/8/chartex" xmlns:cx2="http://schemas.microsoft.com/office/drawing/2015/10/21/chartex" xmlns:cx3="http://schemas.microsoft.com/office/drawing/2016/5/9/chartex" xmlns:cx4="http://schemas.microsoft.com/office/drawing/2016/5/10/chartex" xmlns:cx5="http://schemas.microsoft.com/office/drawing/2016/5/11/chartex" xmlns:cx6="http://schemas.microsoft.com/office/drawing/2016/5/12/chartex" xmlns:cx7="http://schemas.microsoft.com/office/drawing/2016/5/13/chartex" xmlns:cx8="http://schemas.microsoft.com/office/drawing/2016/5/14/chartex" xmlns:mc="http://schemas.openxmlformats.org/markup-compatibility/2006" xmlns:aink="http://schemas.microsoft.com/office/drawing/2016/ink" xmlns:am3d="http://schemas.microsoft.com/office/drawing/2017/model3d" xmlns:o="urn:schemas-microsoft-com:office:office" xmlns:oel="http://schemas.microsoft.com/office/2019/extlst" xmlns:r="http://schemas.openxmlformats.org/officeDocument/2006/relationships" xmlns:m="http://schemas.openxmlformats.org/officeDocument/2006/math" xmlns:v="urn:schemas-microsoft-com:vml" xmlns:wp14="http://schemas.microsoft.com/office/word/2010/wordprocessingDrawing" xmlns:wp="http://schemas.openxmlformats.org/drawingml/2006/wordprocessingDrawing" xmlns:w10="urn:schemas-microsoft-com:office:word" xmlns:w="http://schemas.openxmlformats.org/wordprocessingml/2006/main" xmlns:w14="http://schemas.microsoft.com/office/word/2010/wordml" xmlns:w15="http://schemas.microsoft.com/office/word/2012/wordml" xmlns:w16cex="http://schemas.microsoft.com/office/word/2018/wordml/cex" xmlns:w16cid="http://schemas.microsoft.com/office/word/2016/wordml/cid" xmlns:w16="http://schemas.microsoft.com/office/word/2018/wordml" xmlns:w16du="http://schemas.microsoft.com/office/word/2023/wordml/word16du" xmlns:w16sdtdh="http://schemas.microsoft.com/office/word/2020/wordml/sdtdatahash" xmlns:w16se="http://schemas.microsoft.com/office/word/2015/wordml/symex" xmlns:wpg="http://schemas.microsoft.com/office/word/2010/wordprocessingGroup" xmlns:wpi="http://schemas.microsoft.com/office/word/2010/wordprocessingInk" xmlns:wne="http://schemas.microsoft.com/office/word/2006/wordml" xmlns:wps="http://schemas.microsoft.com/office/word/2010/wordprocessingShape" mc:Ignorable="w14 w15 w16se w16cid w16 w16cex w16sdtdh w16du wp14">
+<w:ftr xmlns:wpc="http://schemas.microsoft.com/office/word/2010/wordprocessingCanvas" xmlns:cx="http://schemas.microsoft.com/office/drawing/2014/chartex" xmlns:cx1="http://schemas.microsoft.com/office/drawing/2015/9/8/chartex" xmlns:cx2="http://schemas.microsoft.com/office/drawing/2015/10/21/chartex" xmlns:cx3="http://schemas.microsoft.com/office/drawing/2016/5/9/chartex" xmlns:cx4="http://schemas.microsoft.com/office/drawing/2016/5/10/chartex" xmlns:cx5="http://schemas.microsoft.com/office/drawing/2016/5/11/chartex" xmlns:cx6="http://schemas.microsoft.com/office/drawing/2016/5/12/chartex" xmlns:cx7="http://schemas.microsoft.com/office/drawing/2016/5/13/chartex" xmlns:cx8="http://schemas.microsoft.com/office/drawing/2016/5/14/chartex" xmlns:mc="http://schemas.openxmlformats.org/markup-compatibility/2006" xmlns:aink="http://schemas.microsoft.com/office/drawing/2016/ink" xmlns:am3d="http://schemas.microsoft.com/office/drawing/2017/model3d" xmlns:o="urn:schemas-microsoft-com:office:office" xmlns:oel="http://schemas.microsoft.com/office/2019/extlst" xmlns:r="http://schemas.openxmlformats.org/officeDocument/2006/relationships" xmlns:m="http://schemas.openxmlformats.org/officeDocument/2006/math" xmlns:v="urn:schemas-microsoft-com:vml" xmlns:wp14="http://schemas.microsoft.com/office/word/2010/wordprocessingDrawing" xmlns:wp="http://schemas.openxmlformats.org/drawingml/2006/wordprocessingDrawing" xmlns:w10="urn:schemas-microsoft-com:office:word" xmlns:w="http://schemas.openxmlformats.org/wordprocessingml/2006/main" xmlns:w14="http://schemas.microsoft.com/office/word/2010/wordml" xmlns:w15="http://schemas.microsoft.com/office/word/2012/wordml" xmlns:w16cex="http://schemas.microsoft.com/office/word/2018/wordml/cex" xmlns:w16cid="http://schemas.microsoft.com/office/word/2016/wordml/cid" xmlns:w16="http://schemas.microsoft.com/office/word/2018/wordml" xmlns:w16sdtdh="http://schemas.microsoft.com/office/word/2020/wordml/sdtdatahash" xmlns:w16se="http://schemas.microsoft.com/office/word/2015/wordml/symex" xmlns:wpg="http://schemas.microsoft.com/office/word/2010/wordprocessingGroup" xmlns:wpi="http://schemas.microsoft.com/office/word/2010/wordprocessingInk" xmlns:wne="http://schemas.microsoft.com/office/word/2006/wordml" xmlns:wps="http://schemas.microsoft.com/office/word/2010/wordprocessingShape" mc:Ignorable="w14 w15 w16se w16cid w16 w16cex w16sdtdh wp14">
   <w:p>
     <w:pPr>
-      <w:pStyle w:val="Footer"/>
+      <w:pStyle w:val="Fuzeile"/>
       <w:rPr>
         <w:rFonts w:ascii="Sofia Pro Regular" w:hAnsi="Sofia Pro Regular"/>
         <w:color w:val="A6A6A6" w:themeColor="background1" w:themeShade="A6"/>
@@ -3846,7 +3892,7 @@
 </file>
 
 <file path=word/footnotes.xml><?xml version="1.0" encoding="utf-8"?>
-<w:footnotes xmlns:wpc="http://schemas.microsoft.com/office/word/2010/wordprocessingCanvas" xmlns:cx="http://schemas.microsoft.com/office/drawing/2014/chartex" xmlns:cx1="http://schemas.microsoft.com/office/drawing/2015/9/8/chartex" xmlns:cx2="http://schemas.microsoft.com/office/drawing/2015/10/21/chartex" xmlns:cx3="http://schemas.microsoft.com/office/drawing/2016/5/9/chartex" xmlns:cx4="http://schemas.microsoft.com/office/drawing/2016/5/10/chartex" xmlns:cx5="http://schemas.microsoft.com/office/drawing/2016/5/11/chartex" xmlns:cx6="http://schemas.microsoft.com/office/drawing/2016/5/12/chartex" xmlns:cx7="http://schemas.microsoft.com/office/drawing/2016/5/13/chartex" xmlns:cx8="http://schemas.microsoft.com/office/drawing/2016/5/14/chartex" xmlns:mc="http://schemas.openxmlformats.org/markup-compatibility/2006" xmlns:aink="http://schemas.microsoft.com/office/drawing/2016/ink" xmlns:am3d="http://schemas.microsoft.com/office/drawing/2017/model3d" xmlns:o="urn:schemas-microsoft-com:office:office" xmlns:oel="http://schemas.microsoft.com/office/2019/extlst" xmlns:r="http://schemas.openxmlformats.org/officeDocument/2006/relationships" xmlns:m="http://schemas.openxmlformats.org/officeDocument/2006/math" xmlns:v="urn:schemas-microsoft-com:vml" xmlns:wp14="http://schemas.microsoft.com/office/word/2010/wordprocessingDrawing" xmlns:wp="http://schemas.openxmlformats.org/drawingml/2006/wordprocessingDrawing" xmlns:w10="urn:schemas-microsoft-com:office:word" xmlns:w="http://schemas.openxmlformats.org/wordprocessingml/2006/main" xmlns:w14="http://schemas.microsoft.com/office/word/2010/wordml" xmlns:w15="http://schemas.microsoft.com/office/word/2012/wordml" xmlns:w16cex="http://schemas.microsoft.com/office/word/2018/wordml/cex" xmlns:w16cid="http://schemas.microsoft.com/office/word/2016/wordml/cid" xmlns:w16="http://schemas.microsoft.com/office/word/2018/wordml" xmlns:w16du="http://schemas.microsoft.com/office/word/2023/wordml/word16du" xmlns:w16sdtdh="http://schemas.microsoft.com/office/word/2020/wordml/sdtdatahash" xmlns:w16se="http://schemas.microsoft.com/office/word/2015/wordml/symex" xmlns:wpg="http://schemas.microsoft.com/office/word/2010/wordprocessingGroup" xmlns:wpi="http://schemas.microsoft.com/office/word/2010/wordprocessingInk" xmlns:wne="http://schemas.microsoft.com/office/word/2006/wordml" xmlns:wps="http://schemas.microsoft.com/office/word/2010/wordprocessingShape" mc:Ignorable="w14 w15 w16se w16cid w16 w16cex w16sdtdh w16du wp14">
+<w:footnotes xmlns:wpc="http://schemas.microsoft.com/office/word/2010/wordprocessingCanvas" xmlns:cx="http://schemas.microsoft.com/office/drawing/2014/chartex" xmlns:cx1="http://schemas.microsoft.com/office/drawing/2015/9/8/chartex" xmlns:cx2="http://schemas.microsoft.com/office/drawing/2015/10/21/chartex" xmlns:cx3="http://schemas.microsoft.com/office/drawing/2016/5/9/chartex" xmlns:cx4="http://schemas.microsoft.com/office/drawing/2016/5/10/chartex" xmlns:cx5="http://schemas.microsoft.com/office/drawing/2016/5/11/chartex" xmlns:cx6="http://schemas.microsoft.com/office/drawing/2016/5/12/chartex" xmlns:cx7="http://schemas.microsoft.com/office/drawing/2016/5/13/chartex" xmlns:cx8="http://schemas.microsoft.com/office/drawing/2016/5/14/chartex" xmlns:mc="http://schemas.openxmlformats.org/markup-compatibility/2006" xmlns:aink="http://schemas.microsoft.com/office/drawing/2016/ink" xmlns:am3d="http://schemas.microsoft.com/office/drawing/2017/model3d" xmlns:o="urn:schemas-microsoft-com:office:office" xmlns:oel="http://schemas.microsoft.com/office/2019/extlst" xmlns:r="http://schemas.openxmlformats.org/officeDocument/2006/relationships" xmlns:m="http://schemas.openxmlformats.org/officeDocument/2006/math" xmlns:v="urn:schemas-microsoft-com:vml" xmlns:wp14="http://schemas.microsoft.com/office/word/2010/wordprocessingDrawing" xmlns:wp="http://schemas.openxmlformats.org/drawingml/2006/wordprocessingDrawing" xmlns:w10="urn:schemas-microsoft-com:office:word" xmlns:w="http://schemas.openxmlformats.org/wordprocessingml/2006/main" xmlns:w14="http://schemas.microsoft.com/office/word/2010/wordml" xmlns:w15="http://schemas.microsoft.com/office/word/2012/wordml" xmlns:w16cex="http://schemas.microsoft.com/office/word/2018/wordml/cex" xmlns:w16cid="http://schemas.microsoft.com/office/word/2016/wordml/cid" xmlns:w16="http://schemas.microsoft.com/office/word/2018/wordml" xmlns:w16sdtdh="http://schemas.microsoft.com/office/word/2020/wordml/sdtdatahash" xmlns:w16se="http://schemas.microsoft.com/office/word/2015/wordml/symex" xmlns:wpg="http://schemas.microsoft.com/office/word/2010/wordprocessingGroup" xmlns:wpi="http://schemas.microsoft.com/office/word/2010/wordprocessingInk" xmlns:wne="http://schemas.microsoft.com/office/word/2006/wordml" xmlns:wps="http://schemas.microsoft.com/office/word/2010/wordprocessingShape" mc:Ignorable="w14 w15 w16se w16cid w16 w16cex w16sdtdh wp14">
   <w:footnote w:type="separator" w:id="-1">
     <w:p>
       <w:pPr>
@@ -3878,7 +3924,7 @@
 </file>
 
 <file path=word/header1.xml><?xml version="1.0" encoding="utf-8"?>
-<w:hdr xmlns:wpc="http://schemas.microsoft.com/office/word/2010/wordprocessingCanvas" xmlns:cx="http://schemas.microsoft.com/office/drawing/2014/chartex" xmlns:cx1="http://schemas.microsoft.com/office/drawing/2015/9/8/chartex" xmlns:cx2="http://schemas.microsoft.com/office/drawing/2015/10/21/chartex" xmlns:cx3="http://schemas.microsoft.com/office/drawing/2016/5/9/chartex" xmlns:cx4="http://schemas.microsoft.com/office/drawing/2016/5/10/chartex" xmlns:cx5="http://schemas.microsoft.com/office/drawing/2016/5/11/chartex" xmlns:cx6="http://schemas.microsoft.com/office/drawing/2016/5/12/chartex" xmlns:cx7="http://schemas.microsoft.com/office/drawing/2016/5/13/chartex" xmlns:cx8="http://schemas.microsoft.com/office/drawing/2016/5/14/chartex" xmlns:mc="http://schemas.openxmlformats.org/markup-compatibility/2006" xmlns:aink="http://schemas.microsoft.com/office/drawing/2016/ink" xmlns:am3d="http://schemas.microsoft.com/office/drawing/2017/model3d" xmlns:o="urn:schemas-microsoft-com:office:office" xmlns:oel="http://schemas.microsoft.com/office/2019/extlst" xmlns:r="http://schemas.openxmlformats.org/officeDocument/2006/relationships" xmlns:m="http://schemas.openxmlformats.org/officeDocument/2006/math" xmlns:v="urn:schemas-microsoft-com:vml" xmlns:wp14="http://schemas.microsoft.com/office/word/2010/wordprocessingDrawing" xmlns:wp="http://schemas.openxmlformats.org/drawingml/2006/wordprocessingDrawing" xmlns:w10="urn:schemas-microsoft-com:office:word" xmlns:w="http://schemas.openxmlformats.org/wordprocessingml/2006/main" xmlns:w14="http://schemas.microsoft.com/office/word/2010/wordml" xmlns:w15="http://schemas.microsoft.com/office/word/2012/wordml" xmlns:w16cex="http://schemas.microsoft.com/office/word/2018/wordml/cex" xmlns:w16cid="http://schemas.microsoft.com/office/word/2016/wordml/cid" xmlns:w16="http://schemas.microsoft.com/office/word/2018/wordml" xmlns:w16du="http://schemas.microsoft.com/office/word/2023/wordml/word16du" xmlns:w16sdtdh="http://schemas.microsoft.com/office/word/2020/wordml/sdtdatahash" xmlns:w16se="http://schemas.microsoft.com/office/word/2015/wordml/symex" xmlns:wpg="http://schemas.microsoft.com/office/word/2010/wordprocessingGroup" xmlns:wpi="http://schemas.microsoft.com/office/word/2010/wordprocessingInk" xmlns:wne="http://schemas.microsoft.com/office/word/2006/wordml" xmlns:wps="http://schemas.microsoft.com/office/word/2010/wordprocessingShape" mc:Ignorable="w14 w15 w16se w16cid w16 w16cex w16sdtdh w16du wp14">
+<w:hdr xmlns:wpc="http://schemas.microsoft.com/office/word/2010/wordprocessingCanvas" xmlns:cx="http://schemas.microsoft.com/office/drawing/2014/chartex" xmlns:cx1="http://schemas.microsoft.com/office/drawing/2015/9/8/chartex" xmlns:cx2="http://schemas.microsoft.com/office/drawing/2015/10/21/chartex" xmlns:cx3="http://schemas.microsoft.com/office/drawing/2016/5/9/chartex" xmlns:cx4="http://schemas.microsoft.com/office/drawing/2016/5/10/chartex" xmlns:cx5="http://schemas.microsoft.com/office/drawing/2016/5/11/chartex" xmlns:cx6="http://schemas.microsoft.com/office/drawing/2016/5/12/chartex" xmlns:cx7="http://schemas.microsoft.com/office/drawing/2016/5/13/chartex" xmlns:cx8="http://schemas.microsoft.com/office/drawing/2016/5/14/chartex" xmlns:mc="http://schemas.openxmlformats.org/markup-compatibility/2006" xmlns:aink="http://schemas.microsoft.com/office/drawing/2016/ink" xmlns:am3d="http://schemas.microsoft.com/office/drawing/2017/model3d" xmlns:o="urn:schemas-microsoft-com:office:office" xmlns:oel="http://schemas.microsoft.com/office/2019/extlst" xmlns:r="http://schemas.openxmlformats.org/officeDocument/2006/relationships" xmlns:m="http://schemas.openxmlformats.org/officeDocument/2006/math" xmlns:v="urn:schemas-microsoft-com:vml" xmlns:wp14="http://schemas.microsoft.com/office/word/2010/wordprocessingDrawing" xmlns:wp="http://schemas.openxmlformats.org/drawingml/2006/wordprocessingDrawing" xmlns:w10="urn:schemas-microsoft-com:office:word" xmlns:w="http://schemas.openxmlformats.org/wordprocessingml/2006/main" xmlns:w14="http://schemas.microsoft.com/office/word/2010/wordml" xmlns:w15="http://schemas.microsoft.com/office/word/2012/wordml" xmlns:w16cex="http://schemas.microsoft.com/office/word/2018/wordml/cex" xmlns:w16cid="http://schemas.microsoft.com/office/word/2016/wordml/cid" xmlns:w16="http://schemas.microsoft.com/office/word/2018/wordml" xmlns:w16sdtdh="http://schemas.microsoft.com/office/word/2020/wordml/sdtdatahash" xmlns:w16se="http://schemas.microsoft.com/office/word/2015/wordml/symex" xmlns:wpg="http://schemas.microsoft.com/office/word/2010/wordprocessingGroup" xmlns:wpi="http://schemas.microsoft.com/office/word/2010/wordprocessingInk" xmlns:wne="http://schemas.microsoft.com/office/word/2006/wordml" xmlns:wps="http://schemas.microsoft.com/office/word/2010/wordprocessingShape" mc:Ignorable="w14 w15 w16se w16cid w16 w16cex w16sdtdh wp14">
   <w:tbl>
     <w:tblPr>
       <w:tblW w:w="0" w:type="auto"/>
@@ -3897,7 +3943,7 @@
         </w:tcPr>
         <w:p>
           <w:pPr>
-            <w:pStyle w:val="Header"/>
+            <w:pStyle w:val="Kopfzeile"/>
             <w:ind w:left="-115"/>
           </w:pPr>
         </w:p>
@@ -3908,7 +3954,7 @@
         </w:tcPr>
         <w:p>
           <w:pPr>
-            <w:pStyle w:val="Header"/>
+            <w:pStyle w:val="Kopfzeile"/>
             <w:jc w:val="center"/>
           </w:pPr>
         </w:p>
@@ -3919,7 +3965,7 @@
         </w:tcPr>
         <w:p>
           <w:pPr>
-            <w:pStyle w:val="Header"/>
+            <w:pStyle w:val="Kopfzeile"/>
             <w:ind w:right="-115"/>
             <w:jc w:val="right"/>
           </w:pPr>
@@ -3929,17 +3975,17 @@
   </w:tbl>
   <w:p>
     <w:pPr>
-      <w:pStyle w:val="Header"/>
+      <w:pStyle w:val="Kopfzeile"/>
     </w:pPr>
   </w:p>
 </w:hdr>
 </file>
 
 <file path=word/header2.xml><?xml version="1.0" encoding="utf-8"?>
-<w:hdr xmlns:wpc="http://schemas.microsoft.com/office/word/2010/wordprocessingCanvas" xmlns:cx="http://schemas.microsoft.com/office/drawing/2014/chartex" xmlns:cx1="http://schemas.microsoft.com/office/drawing/2015/9/8/chartex" xmlns:cx2="http://schemas.microsoft.com/office/drawing/2015/10/21/chartex" xmlns:cx3="http://schemas.microsoft.com/office/drawing/2016/5/9/chartex" xmlns:cx4="http://schemas.microsoft.com/office/drawing/2016/5/10/chartex" xmlns:cx5="http://schemas.microsoft.com/office/drawing/2016/5/11/chartex" xmlns:cx6="http://schemas.microsoft.com/office/drawing/2016/5/12/chartex" xmlns:cx7="http://schemas.microsoft.com/office/drawing/2016/5/13/chartex" xmlns:cx8="http://schemas.microsoft.com/office/drawing/2016/5/14/chartex" xmlns:mc="http://schemas.openxmlformats.org/markup-compatibility/2006" xmlns:aink="http://schemas.microsoft.com/office/drawing/2016/ink" xmlns:am3d="http://schemas.microsoft.com/office/drawing/2017/model3d" xmlns:o="urn:schemas-microsoft-com:office:office" xmlns:oel="http://schemas.microsoft.com/office/2019/extlst" xmlns:r="http://schemas.openxmlformats.org/officeDocument/2006/relationships" xmlns:m="http://schemas.openxmlformats.org/officeDocument/2006/math" xmlns:v="urn:schemas-microsoft-com:vml" xmlns:wp14="http://schemas.microsoft.com/office/word/2010/wordprocessingDrawing" xmlns:wp="http://schemas.openxmlformats.org/drawingml/2006/wordprocessingDrawing" xmlns:w10="urn:schemas-microsoft-com:office:word" xmlns:w="http://schemas.openxmlformats.org/wordprocessingml/2006/main" xmlns:w14="http://schemas.microsoft.com/office/word/2010/wordml" xmlns:w15="http://schemas.microsoft.com/office/word/2012/wordml" xmlns:w16cex="http://schemas.microsoft.com/office/word/2018/wordml/cex" xmlns:w16cid="http://schemas.microsoft.com/office/word/2016/wordml/cid" xmlns:w16="http://schemas.microsoft.com/office/word/2018/wordml" xmlns:w16du="http://schemas.microsoft.com/office/word/2023/wordml/word16du" xmlns:w16sdtdh="http://schemas.microsoft.com/office/word/2020/wordml/sdtdatahash" xmlns:w16se="http://schemas.microsoft.com/office/word/2015/wordml/symex" xmlns:wpg="http://schemas.microsoft.com/office/word/2010/wordprocessingGroup" xmlns:wpi="http://schemas.microsoft.com/office/word/2010/wordprocessingInk" xmlns:wne="http://schemas.microsoft.com/office/word/2006/wordml" xmlns:wps="http://schemas.microsoft.com/office/word/2010/wordprocessingShape" mc:Ignorable="w14 w15 w16se w16cid w16 w16cex w16sdtdh w16du wp14">
+<w:hdr xmlns:wpc="http://schemas.microsoft.com/office/word/2010/wordprocessingCanvas" xmlns:cx="http://schemas.microsoft.com/office/drawing/2014/chartex" xmlns:cx1="http://schemas.microsoft.com/office/drawing/2015/9/8/chartex" xmlns:cx2="http://schemas.microsoft.com/office/drawing/2015/10/21/chartex" xmlns:cx3="http://schemas.microsoft.com/office/drawing/2016/5/9/chartex" xmlns:cx4="http://schemas.microsoft.com/office/drawing/2016/5/10/chartex" xmlns:cx5="http://schemas.microsoft.com/office/drawing/2016/5/11/chartex" xmlns:cx6="http://schemas.microsoft.com/office/drawing/2016/5/12/chartex" xmlns:cx7="http://schemas.microsoft.com/office/drawing/2016/5/13/chartex" xmlns:cx8="http://schemas.microsoft.com/office/drawing/2016/5/14/chartex" xmlns:mc="http://schemas.openxmlformats.org/markup-compatibility/2006" xmlns:aink="http://schemas.microsoft.com/office/drawing/2016/ink" xmlns:am3d="http://schemas.microsoft.com/office/drawing/2017/model3d" xmlns:o="urn:schemas-microsoft-com:office:office" xmlns:oel="http://schemas.microsoft.com/office/2019/extlst" xmlns:r="http://schemas.openxmlformats.org/officeDocument/2006/relationships" xmlns:m="http://schemas.openxmlformats.org/officeDocument/2006/math" xmlns:v="urn:schemas-microsoft-com:vml" xmlns:wp14="http://schemas.microsoft.com/office/word/2010/wordprocessingDrawing" xmlns:wp="http://schemas.openxmlformats.org/drawingml/2006/wordprocessingDrawing" xmlns:w10="urn:schemas-microsoft-com:office:word" xmlns:w="http://schemas.openxmlformats.org/wordprocessingml/2006/main" xmlns:w14="http://schemas.microsoft.com/office/word/2010/wordml" xmlns:w15="http://schemas.microsoft.com/office/word/2012/wordml" xmlns:w16cex="http://schemas.microsoft.com/office/word/2018/wordml/cex" xmlns:w16cid="http://schemas.microsoft.com/office/word/2016/wordml/cid" xmlns:w16="http://schemas.microsoft.com/office/word/2018/wordml" xmlns:w16sdtdh="http://schemas.microsoft.com/office/word/2020/wordml/sdtdatahash" xmlns:w16se="http://schemas.microsoft.com/office/word/2015/wordml/symex" xmlns:wpg="http://schemas.microsoft.com/office/word/2010/wordprocessingGroup" xmlns:wpi="http://schemas.microsoft.com/office/word/2010/wordprocessingInk" xmlns:wne="http://schemas.microsoft.com/office/word/2006/wordml" xmlns:wps="http://schemas.microsoft.com/office/word/2010/wordprocessingShape" mc:Ignorable="w14 w15 w16se w16cid w16 w16cex w16sdtdh wp14">
   <w:p>
     <w:pPr>
-      <w:pStyle w:val="Header"/>
+      <w:pStyle w:val="Kopfzeile"/>
       <w:jc w:val="center"/>
     </w:pPr>
     <w:r>
@@ -4102,7 +4148,7 @@
 </file>
 
 <file path=word/numbering.xml><?xml version="1.0" encoding="utf-8"?>
-<w:numbering xmlns:wpc="http://schemas.microsoft.com/office/word/2010/wordprocessingCanvas" xmlns:cx="http://schemas.microsoft.com/office/drawing/2014/chartex" xmlns:cx1="http://schemas.microsoft.com/office/drawing/2015/9/8/chartex" xmlns:cx2="http://schemas.microsoft.com/office/drawing/2015/10/21/chartex" xmlns:cx3="http://schemas.microsoft.com/office/drawing/2016/5/9/chartex" xmlns:cx4="http://schemas.microsoft.com/office/drawing/2016/5/10/chartex" xmlns:cx5="http://schemas.microsoft.com/office/drawing/2016/5/11/chartex" xmlns:cx6="http://schemas.microsoft.com/office/drawing/2016/5/12/chartex" xmlns:cx7="http://schemas.microsoft.com/office/drawing/2016/5/13/chartex" xmlns:cx8="http://schemas.microsoft.com/office/drawing/2016/5/14/chartex" xmlns:mc="http://schemas.openxmlformats.org/markup-compatibility/2006" xmlns:aink="http://schemas.microsoft.com/office/drawing/2016/ink" xmlns:am3d="http://schemas.microsoft.com/office/drawing/2017/model3d" xmlns:o="urn:schemas-microsoft-com:office:office" xmlns:oel="http://schemas.microsoft.com/office/2019/extlst" xmlns:r="http://schemas.openxmlformats.org/officeDocument/2006/relationships" xmlns:m="http://schemas.openxmlformats.org/officeDocument/2006/math" xmlns:v="urn:schemas-microsoft-com:vml" xmlns:wp14="http://schemas.microsoft.com/office/word/2010/wordprocessingDrawing" xmlns:wp="http://schemas.openxmlformats.org/drawingml/2006/wordprocessingDrawing" xmlns:w10="urn:schemas-microsoft-com:office:word" xmlns:w="http://schemas.openxmlformats.org/wordprocessingml/2006/main" xmlns:w14="http://schemas.microsoft.com/office/word/2010/wordml" xmlns:w15="http://schemas.microsoft.com/office/word/2012/wordml" xmlns:w16cex="http://schemas.microsoft.com/office/word/2018/wordml/cex" xmlns:w16cid="http://schemas.microsoft.com/office/word/2016/wordml/cid" xmlns:w16="http://schemas.microsoft.com/office/word/2018/wordml" xmlns:w16du="http://schemas.microsoft.com/office/word/2023/wordml/word16du" xmlns:w16sdtdh="http://schemas.microsoft.com/office/word/2020/wordml/sdtdatahash" xmlns:w16se="http://schemas.microsoft.com/office/word/2015/wordml/symex" xmlns:wpg="http://schemas.microsoft.com/office/word/2010/wordprocessingGroup" xmlns:wpi="http://schemas.microsoft.com/office/word/2010/wordprocessingInk" xmlns:wne="http://schemas.microsoft.com/office/word/2006/wordml" xmlns:wps="http://schemas.microsoft.com/office/word/2010/wordprocessingShape" mc:Ignorable="w14 w15 w16se w16cid w16 w16cex w16sdtdh w16du wp14">
+<w:numbering xmlns:wpc="http://schemas.microsoft.com/office/word/2010/wordprocessingCanvas" xmlns:cx="http://schemas.microsoft.com/office/drawing/2014/chartex" xmlns:cx1="http://schemas.microsoft.com/office/drawing/2015/9/8/chartex" xmlns:cx2="http://schemas.microsoft.com/office/drawing/2015/10/21/chartex" xmlns:cx3="http://schemas.microsoft.com/office/drawing/2016/5/9/chartex" xmlns:cx4="http://schemas.microsoft.com/office/drawing/2016/5/10/chartex" xmlns:cx5="http://schemas.microsoft.com/office/drawing/2016/5/11/chartex" xmlns:cx6="http://schemas.microsoft.com/office/drawing/2016/5/12/chartex" xmlns:cx7="http://schemas.microsoft.com/office/drawing/2016/5/13/chartex" xmlns:cx8="http://schemas.microsoft.com/office/drawing/2016/5/14/chartex" xmlns:mc="http://schemas.openxmlformats.org/markup-compatibility/2006" xmlns:aink="http://schemas.microsoft.com/office/drawing/2016/ink" xmlns:am3d="http://schemas.microsoft.com/office/drawing/2017/model3d" xmlns:o="urn:schemas-microsoft-com:office:office" xmlns:oel="http://schemas.microsoft.com/office/2019/extlst" xmlns:r="http://schemas.openxmlformats.org/officeDocument/2006/relationships" xmlns:m="http://schemas.openxmlformats.org/officeDocument/2006/math" xmlns:v="urn:schemas-microsoft-com:vml" xmlns:wp14="http://schemas.microsoft.com/office/word/2010/wordprocessingDrawing" xmlns:wp="http://schemas.openxmlformats.org/drawingml/2006/wordprocessingDrawing" xmlns:w10="urn:schemas-microsoft-com:office:word" xmlns:w="http://schemas.openxmlformats.org/wordprocessingml/2006/main" xmlns:w14="http://schemas.microsoft.com/office/word/2010/wordml" xmlns:w15="http://schemas.microsoft.com/office/word/2012/wordml" xmlns:w16cex="http://schemas.microsoft.com/office/word/2018/wordml/cex" xmlns:w16cid="http://schemas.microsoft.com/office/word/2016/wordml/cid" xmlns:w16="http://schemas.microsoft.com/office/word/2018/wordml" xmlns:w16sdtdh="http://schemas.microsoft.com/office/word/2020/wordml/sdtdatahash" xmlns:w16se="http://schemas.microsoft.com/office/word/2015/wordml/symex" xmlns:wpg="http://schemas.microsoft.com/office/word/2010/wordprocessingGroup" xmlns:wpi="http://schemas.microsoft.com/office/word/2010/wordprocessingInk" xmlns:wne="http://schemas.microsoft.com/office/word/2006/wordml" xmlns:wps="http://schemas.microsoft.com/office/word/2010/wordprocessingShape" mc:Ignorable="w14 w15 w16se w16cid w16 w16cex w16sdtdh wp14">
   <w:abstractNum w:abstractNumId="0" w15:restartNumberingAfterBreak="0">
     <w:nsid w:val="00E44804"/>
     <w:multiLevelType w:val="hybridMultilevel"/>
@@ -4888,7 +4934,7 @@
 </file>
 
 <file path=word/styles.xml><?xml version="1.0" encoding="utf-8"?>
-<w:styles xmlns:mc="http://schemas.openxmlformats.org/markup-compatibility/2006" xmlns:r="http://schemas.openxmlformats.org/officeDocument/2006/relationships" xmlns:w="http://schemas.openxmlformats.org/wordprocessingml/2006/main" xmlns:w14="http://schemas.microsoft.com/office/word/2010/wordml" xmlns:w15="http://schemas.microsoft.com/office/word/2012/wordml" xmlns:w16cex="http://schemas.microsoft.com/office/word/2018/wordml/cex" xmlns:w16cid="http://schemas.microsoft.com/office/word/2016/wordml/cid" xmlns:w16="http://schemas.microsoft.com/office/word/2018/wordml" xmlns:w16du="http://schemas.microsoft.com/office/word/2023/wordml/word16du" xmlns:w16sdtdh="http://schemas.microsoft.com/office/word/2020/wordml/sdtdatahash" xmlns:w16se="http://schemas.microsoft.com/office/word/2015/wordml/symex" mc:Ignorable="w14 w15 w16se w16cid w16 w16cex w16sdtdh w16du">
+<w:styles xmlns:mc="http://schemas.openxmlformats.org/markup-compatibility/2006" xmlns:r="http://schemas.openxmlformats.org/officeDocument/2006/relationships" xmlns:w="http://schemas.openxmlformats.org/wordprocessingml/2006/main" xmlns:w14="http://schemas.microsoft.com/office/word/2010/wordml" xmlns:w15="http://schemas.microsoft.com/office/word/2012/wordml" xmlns:w16cex="http://schemas.microsoft.com/office/word/2018/wordml/cex" xmlns:w16cid="http://schemas.microsoft.com/office/word/2016/wordml/cid" xmlns:w16="http://schemas.microsoft.com/office/word/2018/wordml" xmlns:w16sdtdh="http://schemas.microsoft.com/office/word/2020/wordml/sdtdatahash" xmlns:w16se="http://schemas.microsoft.com/office/word/2015/wordml/symex" mc:Ignorable="w14 w15 w16se w16cid w16 w16cex w16sdtdh">
   <w:docDefaults>
     <w:rPrDefault>
       <w:rPr>
@@ -5282,18 +5328,18 @@
     <w:lsdException w:name="Unresolved Mention" w:semiHidden="1" w:unhideWhenUsed="1"/>
     <w:lsdException w:name="Smart Link" w:semiHidden="1" w:unhideWhenUsed="1"/>
   </w:latentStyles>
-  <w:style w:type="paragraph" w:default="1" w:styleId="Normal">
+  <w:style w:type="paragraph" w:default="1" w:styleId="Standard">
     <w:name w:val="Normal"/>
     <w:qFormat/>
     <w:rsid w:val="00C55FEE"/>
   </w:style>
-  <w:style w:type="character" w:default="1" w:styleId="DefaultParagraphFont">
+  <w:style w:type="character" w:default="1" w:styleId="Absatz-Standardschriftart">
     <w:name w:val="Default Paragraph Font"/>
     <w:uiPriority w:val="1"/>
     <w:semiHidden/>
     <w:unhideWhenUsed/>
   </w:style>
-  <w:style w:type="table" w:default="1" w:styleId="TableNormal">
+  <w:style w:type="table" w:default="1" w:styleId="NormaleTabelle">
     <w:name w:val="Normal Table"/>
     <w:uiPriority w:val="99"/>
     <w:semiHidden/>
@@ -5308,15 +5354,15 @@
       </w:tblCellMar>
     </w:tblPr>
   </w:style>
-  <w:style w:type="numbering" w:default="1" w:styleId="NoList">
+  <w:style w:type="numbering" w:default="1" w:styleId="KeineListe">
     <w:name w:val="No List"/>
     <w:uiPriority w:val="99"/>
     <w:semiHidden/>
     <w:unhideWhenUsed/>
   </w:style>
-  <w:style w:type="paragraph" w:styleId="ListParagraph">
+  <w:style w:type="paragraph" w:styleId="Listenabsatz">
     <w:name w:val="List Paragraph"/>
-    <w:basedOn w:val="Normal"/>
+    <w:basedOn w:val="Standard"/>
     <w:uiPriority w:val="34"/>
     <w:qFormat/>
     <w:rsid w:val="0023377F"/>
@@ -5325,9 +5371,9 @@
       <w:contextualSpacing/>
     </w:pPr>
   </w:style>
-  <w:style w:type="table" w:styleId="TableGrid">
+  <w:style w:type="table" w:styleId="Tabellenraster">
     <w:name w:val="Table Grid"/>
-    <w:basedOn w:val="TableNormal"/>
+    <w:basedOn w:val="NormaleTabelle"/>
     <w:uiPriority w:val="39"/>
     <w:rsid w:val="0023377F"/>
     <w:pPr>
@@ -5346,7 +5392,7 @@
   </w:style>
   <w:style w:type="character" w:styleId="Hyperlink">
     <w:name w:val="Hyperlink"/>
-    <w:basedOn w:val="DefaultParagraphFont"/>
+    <w:basedOn w:val="Absatz-Standardschriftart"/>
     <w:uiPriority w:val="99"/>
     <w:unhideWhenUsed/>
     <w:rsid w:val="00FE107E"/>
@@ -5355,10 +5401,10 @@
       <w:u w:val="single"/>
     </w:rPr>
   </w:style>
-  <w:style w:type="paragraph" w:styleId="BalloonText">
+  <w:style w:type="paragraph" w:styleId="Sprechblasentext">
     <w:name w:val="Balloon Text"/>
-    <w:basedOn w:val="Normal"/>
-    <w:link w:val="BalloonTextChar"/>
+    <w:basedOn w:val="Standard"/>
+    <w:link w:val="SprechblasentextZchn"/>
     <w:uiPriority w:val="99"/>
     <w:semiHidden/>
     <w:unhideWhenUsed/>
@@ -5372,10 +5418,10 @@
       <w:szCs w:val="18"/>
     </w:rPr>
   </w:style>
-  <w:style w:type="character" w:customStyle="1" w:styleId="BalloonTextChar">
-    <w:name w:val="Balloon Text Char"/>
-    <w:basedOn w:val="DefaultParagraphFont"/>
-    <w:link w:val="BalloonText"/>
+  <w:style w:type="character" w:customStyle="1" w:styleId="SprechblasentextZchn">
+    <w:name w:val="Sprechblasentext Zchn"/>
+    <w:basedOn w:val="Absatz-Standardschriftart"/>
+    <w:link w:val="Sprechblasentext"/>
     <w:uiPriority w:val="99"/>
     <w:semiHidden/>
     <w:rsid w:val="00936987"/>
@@ -5385,10 +5431,10 @@
       <w:szCs w:val="18"/>
     </w:rPr>
   </w:style>
-  <w:style w:type="paragraph" w:styleId="Header">
+  <w:style w:type="paragraph" w:styleId="Kopfzeile">
     <w:name w:val="header"/>
-    <w:basedOn w:val="Normal"/>
-    <w:link w:val="HeaderChar"/>
+    <w:basedOn w:val="Standard"/>
+    <w:link w:val="KopfzeileZchn"/>
     <w:uiPriority w:val="99"/>
     <w:unhideWhenUsed/>
     <w:rsid w:val="003B5E94"/>
@@ -5400,17 +5446,17 @@
       <w:spacing w:after="0" w:line="240" w:lineRule="auto"/>
     </w:pPr>
   </w:style>
-  <w:style w:type="character" w:customStyle="1" w:styleId="HeaderChar">
-    <w:name w:val="Header Char"/>
-    <w:basedOn w:val="DefaultParagraphFont"/>
-    <w:link w:val="Header"/>
+  <w:style w:type="character" w:customStyle="1" w:styleId="KopfzeileZchn">
+    <w:name w:val="Kopfzeile Zchn"/>
+    <w:basedOn w:val="Absatz-Standardschriftart"/>
+    <w:link w:val="Kopfzeile"/>
     <w:uiPriority w:val="99"/>
     <w:rsid w:val="003B5E94"/>
   </w:style>
-  <w:style w:type="paragraph" w:styleId="Footer">
+  <w:style w:type="paragraph" w:styleId="Fuzeile">
     <w:name w:val="footer"/>
-    <w:basedOn w:val="Normal"/>
-    <w:link w:val="FooterChar"/>
+    <w:basedOn w:val="Standard"/>
+    <w:link w:val="FuzeileZchn"/>
     <w:uiPriority w:val="99"/>
     <w:unhideWhenUsed/>
     <w:rsid w:val="003B5E94"/>
@@ -5422,16 +5468,16 @@
       <w:spacing w:after="0" w:line="240" w:lineRule="auto"/>
     </w:pPr>
   </w:style>
-  <w:style w:type="character" w:customStyle="1" w:styleId="FooterChar">
-    <w:name w:val="Footer Char"/>
-    <w:basedOn w:val="DefaultParagraphFont"/>
-    <w:link w:val="Footer"/>
+  <w:style w:type="character" w:customStyle="1" w:styleId="FuzeileZchn">
+    <w:name w:val="Fußzeile Zchn"/>
+    <w:basedOn w:val="Absatz-Standardschriftart"/>
+    <w:link w:val="Fuzeile"/>
     <w:uiPriority w:val="99"/>
     <w:rsid w:val="003B5E94"/>
   </w:style>
-  <w:style w:type="character" w:styleId="UnresolvedMention">
+  <w:style w:type="character" w:styleId="NichtaufgelsteErwhnung">
     <w:name w:val="Unresolved Mention"/>
-    <w:basedOn w:val="DefaultParagraphFont"/>
+    <w:basedOn w:val="Absatz-Standardschriftart"/>
     <w:uiPriority w:val="99"/>
     <w:semiHidden/>
     <w:unhideWhenUsed/>
@@ -5441,9 +5487,9 @@
       <w:shd w:val="clear" w:color="auto" w:fill="E1DFDD"/>
     </w:rPr>
   </w:style>
-  <w:style w:type="character" w:styleId="FollowedHyperlink">
+  <w:style w:type="character" w:styleId="BesuchterLink">
     <w:name w:val="FollowedHyperlink"/>
-    <w:basedOn w:val="DefaultParagraphFont"/>
+    <w:basedOn w:val="Absatz-Standardschriftart"/>
     <w:uiPriority w:val="99"/>
     <w:semiHidden/>
     <w:unhideWhenUsed/>
@@ -5718,17 +5764,6 @@
 </file>
 
 <file path=customXml/item1.xml><?xml version="1.0" encoding="utf-8"?>
-<p:properties xmlns:p="http://schemas.microsoft.com/office/2006/metadata/properties" xmlns:xsi="http://www.w3.org/2001/XMLSchema-instance" xmlns:pc="http://schemas.microsoft.com/office/infopath/2007/PartnerControls">
-  <documentManagement>
-    <lcf76f155ced4ddcb4097134ff3c332f xmlns="bd8a7863-124a-4c4e-bde3-c6b6be73c304">
-      <Terms xmlns="http://schemas.microsoft.com/office/infopath/2007/PartnerControls"/>
-    </lcf76f155ced4ddcb4097134ff3c332f>
-    <TaxCatchAll xmlns="ca7ed56c-5223-4565-918f-d1925b7db60b" xsi:nil="true"/>
-  </documentManagement>
-</p:properties>
-</file>
-
-<file path=customXml/item2.xml><?xml version="1.0" encoding="utf-8"?>
 <ct:contentTypeSchema xmlns:ct="http://schemas.microsoft.com/office/2006/metadata/contentType" xmlns:ma="http://schemas.microsoft.com/office/2006/metadata/properties/metaAttributes" ct:_="" ma:_="" ma:contentTypeName="Dokument" ma:contentTypeID="0x010100C5F61E87F4BC7F45A78F43217C6DBD65" ma:contentTypeVersion="16" ma:contentTypeDescription="Ein neues Dokument erstellen." ma:contentTypeScope="" ma:versionID="881f783183cdaefebcc824f3757975b1">
   <xsd:schema xmlns:xsd="http://www.w3.org/2001/XMLSchema" xmlns:xs="http://www.w3.org/2001/XMLSchema" xmlns:p="http://schemas.microsoft.com/office/2006/metadata/properties" xmlns:ns2="bd8a7863-124a-4c4e-bde3-c6b6be73c304" xmlns:ns3="ca7ed56c-5223-4565-918f-d1925b7db60b" targetNamespace="http://schemas.microsoft.com/office/2006/metadata/properties" ma:root="true" ma:fieldsID="6e2ed6783278450a55fff6cc762e3160" ns2:_="" ns3:_="">
     <xsd:import namespace="bd8a7863-124a-4c4e-bde3-c6b6be73c304"/>
@@ -5971,6 +6006,17 @@
 </ct:contentTypeSchema>
 </file>
 
+<file path=customXml/item2.xml><?xml version="1.0" encoding="utf-8"?>
+<p:properties xmlns:p="http://schemas.microsoft.com/office/2006/metadata/properties" xmlns:xsi="http://www.w3.org/2001/XMLSchema-instance" xmlns:pc="http://schemas.microsoft.com/office/infopath/2007/PartnerControls">
+  <documentManagement>
+    <lcf76f155ced4ddcb4097134ff3c332f xmlns="bd8a7863-124a-4c4e-bde3-c6b6be73c304">
+      <Terms xmlns="http://schemas.microsoft.com/office/infopath/2007/PartnerControls"/>
+    </lcf76f155ced4ddcb4097134ff3c332f>
+    <TaxCatchAll xmlns="ca7ed56c-5223-4565-918f-d1925b7db60b" xsi:nil="true"/>
+  </documentManagement>
+</p:properties>
+</file>
+
 <file path=customXml/item3.xml><?xml version="1.0" encoding="utf-8"?>
 <?mso-contentType ?>
 <FormTemplates xmlns="http://schemas.microsoft.com/sharepoint/v3/contenttype/forms">
@@ -5981,6 +6027,25 @@
 </file>
 
 <file path=customXml/itemProps1.xml><?xml version="1.0" encoding="utf-8"?>
+<ds:datastoreItem xmlns:ds="http://schemas.openxmlformats.org/officeDocument/2006/customXml" ds:itemID="{41BCC0B1-D110-4C6E-9608-9D941544EF86}">
+  <ds:schemaRefs>
+    <ds:schemaRef ds:uri="http://schemas.microsoft.com/office/2006/metadata/contentType"/>
+    <ds:schemaRef ds:uri="http://schemas.microsoft.com/office/2006/metadata/properties/metaAttributes"/>
+    <ds:schemaRef ds:uri="http://www.w3.org/2001/XMLSchema"/>
+    <ds:schemaRef ds:uri="http://schemas.microsoft.com/office/2006/metadata/properties"/>
+    <ds:schemaRef ds:uri="bd8a7863-124a-4c4e-bde3-c6b6be73c304"/>
+    <ds:schemaRef ds:uri="ca7ed56c-5223-4565-918f-d1925b7db60b"/>
+    <ds:schemaRef ds:uri="http://schemas.microsoft.com/office/2006/documentManagement/types"/>
+    <ds:schemaRef ds:uri="http://schemas.microsoft.com/office/infopath/2007/PartnerControls"/>
+    <ds:schemaRef ds:uri="http://schemas.openxmlformats.org/package/2006/metadata/core-properties"/>
+    <ds:schemaRef ds:uri="http://purl.org/dc/elements/1.1/"/>
+    <ds:schemaRef ds:uri="http://purl.org/dc/terms/"/>
+    <ds:schemaRef ds:uri="http://schemas.microsoft.com/internal/obd"/>
+  </ds:schemaRefs>
+</ds:datastoreItem>
+</file>
+
+<file path=customXml/itemProps2.xml><?xml version="1.0" encoding="utf-8"?>
 <ds:datastoreItem xmlns:ds="http://schemas.openxmlformats.org/officeDocument/2006/customXml" ds:itemID="{51E2EB00-33FE-4A63-ADC6-6B64246E9BCC}">
   <ds:schemaRefs>
     <ds:schemaRef ds:uri="http://schemas.microsoft.com/office/2006/metadata/properties"/>
@@ -5991,10 +6056,6 @@
 </ds:datastoreItem>
 </file>
 
-<file path=customXml/itemProps2.xml><?xml version="1.0" encoding="utf-8"?>
-<ds:datastoreItem xmlns:ds="http://schemas.openxmlformats.org/officeDocument/2006/customXml" ds:itemID="{41BCC0B1-D110-4C6E-9608-9D941544EF86}"/>
-</file>
-
 <file path=customXml/itemProps3.xml><?xml version="1.0" encoding="utf-8"?>
 <ds:datastoreItem xmlns:ds="http://schemas.openxmlformats.org/officeDocument/2006/customXml" ds:itemID="{972F51D2-DEEA-49A3-A440-333862F8A008}">
   <ds:schemaRefs>

</xml_diff>

<commit_message>
VC Sticker - v4.0.1 Formatierungsfehler behoben
</commit_message>
<xml_diff>
--- a/VC_Sticker/ET2D_VC_Sticker_EN_v4.0.1_NEXT.docx
+++ b/VC_Sticker/ET2D_VC_Sticker_EN_v4.0.1_NEXT.docx
@@ -5764,8 +5764,8 @@
 </file>
 
 <file path=customXml/item1.xml><?xml version="1.0" encoding="utf-8"?>
-<ct:contentTypeSchema xmlns:ct="http://schemas.microsoft.com/office/2006/metadata/contentType" xmlns:ma="http://schemas.microsoft.com/office/2006/metadata/properties/metaAttributes" ct:_="" ma:_="" ma:contentTypeName="Dokument" ma:contentTypeID="0x010100C5F61E87F4BC7F45A78F43217C6DBD65" ma:contentTypeVersion="16" ma:contentTypeDescription="Ein neues Dokument erstellen." ma:contentTypeScope="" ma:versionID="881f783183cdaefebcc824f3757975b1">
-  <xsd:schema xmlns:xsd="http://www.w3.org/2001/XMLSchema" xmlns:xs="http://www.w3.org/2001/XMLSchema" xmlns:p="http://schemas.microsoft.com/office/2006/metadata/properties" xmlns:ns2="bd8a7863-124a-4c4e-bde3-c6b6be73c304" xmlns:ns3="ca7ed56c-5223-4565-918f-d1925b7db60b" targetNamespace="http://schemas.microsoft.com/office/2006/metadata/properties" ma:root="true" ma:fieldsID="6e2ed6783278450a55fff6cc762e3160" ns2:_="" ns3:_="">
+<ct:contentTypeSchema xmlns:ct="http://schemas.microsoft.com/office/2006/metadata/contentType" xmlns:ma="http://schemas.microsoft.com/office/2006/metadata/properties/metaAttributes" ct:_="" ma:_="" ma:contentTypeName="Document" ma:contentTypeID="0x010100C5F61E87F4BC7F45A78F43217C6DBD65" ma:contentTypeVersion="16" ma:contentTypeDescription="Create a new document." ma:contentTypeScope="" ma:versionID="a1ef90c08106ea66aa6e3eff54cdcef6">
+  <xsd:schema xmlns:xsd="http://www.w3.org/2001/XMLSchema" xmlns:xs="http://www.w3.org/2001/XMLSchema" xmlns:p="http://schemas.microsoft.com/office/2006/metadata/properties" xmlns:ns2="bd8a7863-124a-4c4e-bde3-c6b6be73c304" xmlns:ns3="ca7ed56c-5223-4565-918f-d1925b7db60b" targetNamespace="http://schemas.microsoft.com/office/2006/metadata/properties" ma:root="true" ma:fieldsID="4ab04f07f900ce2e1000674895f555da" ns2:_="" ns3:_="">
     <xsd:import namespace="bd8a7863-124a-4c4e-bde3-c6b6be73c304"/>
     <xsd:import namespace="ca7ed56c-5223-4565-918f-d1925b7db60b"/>
     <xsd:element name="properties">
@@ -5853,7 +5853,7 @@
         </xsd:restriction>
       </xsd:simpleType>
     </xsd:element>
-    <xsd:element name="lcf76f155ced4ddcb4097134ff3c332f" ma:index="21" nillable="true" ma:taxonomy="true" ma:internalName="lcf76f155ced4ddcb4097134ff3c332f" ma:taxonomyFieldName="MediaServiceImageTags" ma:displayName="Bildmarkierungen" ma:readOnly="false" ma:fieldId="{5cf76f15-5ced-4ddc-b409-7134ff3c332f}" ma:taxonomyMulti="true" ma:sspId="d8cba520-e4a8-4ffc-94cd-16a64f10d6b8" ma:termSetId="09814cd3-568e-fe90-9814-8d621ff8fb84" ma:anchorId="fba54fb3-c3e1-fe81-a776-ca4b69148c4d" ma:open="true" ma:isKeyword="false">
+    <xsd:element name="lcf76f155ced4ddcb4097134ff3c332f" ma:index="21" nillable="true" ma:taxonomy="true" ma:internalName="lcf76f155ced4ddcb4097134ff3c332f" ma:taxonomyFieldName="MediaServiceImageTags" ma:displayName="Image Tags" ma:readOnly="false" ma:fieldId="{5cf76f15-5ced-4ddc-b409-7134ff3c332f}" ma:taxonomyMulti="true" ma:sspId="d8cba520-e4a8-4ffc-94cd-16a64f10d6b8" ma:termSetId="09814cd3-568e-fe90-9814-8d621ff8fb84" ma:anchorId="fba54fb3-c3e1-fe81-a776-ca4b69148c4d" ma:open="true" ma:isKeyword="false">
       <xsd:complexType>
         <xsd:sequence>
           <xsd:element ref="pc:Terms" minOccurs="0" maxOccurs="1"/>
@@ -5869,7 +5869,7 @@
   <xsd:schema xmlns:xsd="http://www.w3.org/2001/XMLSchema" xmlns:xs="http://www.w3.org/2001/XMLSchema" xmlns:dms="http://schemas.microsoft.com/office/2006/documentManagement/types" xmlns:pc="http://schemas.microsoft.com/office/infopath/2007/PartnerControls" targetNamespace="ca7ed56c-5223-4565-918f-d1925b7db60b" elementFormDefault="qualified">
     <xsd:import namespace="http://schemas.microsoft.com/office/2006/documentManagement/types"/>
     <xsd:import namespace="http://schemas.microsoft.com/office/infopath/2007/PartnerControls"/>
-    <xsd:element name="SharedWithUsers" ma:index="16" nillable="true" ma:displayName="Freigegeben für" ma:internalName="SharedWithUsers" ma:readOnly="true">
+    <xsd:element name="SharedWithUsers" ma:index="16" nillable="true" ma:displayName="Shared With" ma:internalName="SharedWithUsers" ma:readOnly="true">
       <xsd:complexType>
         <xsd:complexContent>
           <xsd:extension base="dms:UserMulti">
@@ -5888,7 +5888,7 @@
         </xsd:complexContent>
       </xsd:complexType>
     </xsd:element>
-    <xsd:element name="SharedWithDetails" ma:index="17" nillable="true" ma:displayName="Freigegeben für - Details" ma:internalName="SharedWithDetails" ma:readOnly="true">
+    <xsd:element name="SharedWithDetails" ma:index="17" nillable="true" ma:displayName="Shared With Details" ma:internalName="SharedWithDetails" ma:readOnly="true">
       <xsd:simpleType>
         <xsd:restriction base="dms:Note">
           <xsd:maxLength value="255"/>
@@ -5916,8 +5916,8 @@
         <xsd:element ref="dc:creator" minOccurs="0" maxOccurs="1"/>
         <xsd:element ref="dcterms:created" minOccurs="0" maxOccurs="1"/>
         <xsd:element ref="dc:identifier" minOccurs="0" maxOccurs="1"/>
-        <xsd:element name="contentType" minOccurs="0" maxOccurs="1" type="xsd:string" ma:index="0" ma:displayName="Inhaltstyp"/>
-        <xsd:element ref="dc:title" minOccurs="0" maxOccurs="1" ma:index="4" ma:displayName="Titel"/>
+        <xsd:element name="contentType" minOccurs="0" maxOccurs="1" type="xsd:string" ma:index="0" ma:displayName="Content Type"/>
+        <xsd:element ref="dc:title" minOccurs="0" maxOccurs="1" ma:index="4" ma:displayName="Title"/>
         <xsd:element ref="dc:subject" minOccurs="0" maxOccurs="1"/>
         <xsd:element ref="dc:description" minOccurs="0" maxOccurs="1"/>
         <xsd:element name="keywords" minOccurs="0" maxOccurs="1" type="xsd:string"/>
@@ -6027,22 +6027,7 @@
 </file>
 
 <file path=customXml/itemProps1.xml><?xml version="1.0" encoding="utf-8"?>
-<ds:datastoreItem xmlns:ds="http://schemas.openxmlformats.org/officeDocument/2006/customXml" ds:itemID="{41BCC0B1-D110-4C6E-9608-9D941544EF86}">
-  <ds:schemaRefs>
-    <ds:schemaRef ds:uri="http://schemas.microsoft.com/office/2006/metadata/contentType"/>
-    <ds:schemaRef ds:uri="http://schemas.microsoft.com/office/2006/metadata/properties/metaAttributes"/>
-    <ds:schemaRef ds:uri="http://www.w3.org/2001/XMLSchema"/>
-    <ds:schemaRef ds:uri="http://schemas.microsoft.com/office/2006/metadata/properties"/>
-    <ds:schemaRef ds:uri="bd8a7863-124a-4c4e-bde3-c6b6be73c304"/>
-    <ds:schemaRef ds:uri="ca7ed56c-5223-4565-918f-d1925b7db60b"/>
-    <ds:schemaRef ds:uri="http://schemas.microsoft.com/office/2006/documentManagement/types"/>
-    <ds:schemaRef ds:uri="http://schemas.microsoft.com/office/infopath/2007/PartnerControls"/>
-    <ds:schemaRef ds:uri="http://schemas.openxmlformats.org/package/2006/metadata/core-properties"/>
-    <ds:schemaRef ds:uri="http://purl.org/dc/elements/1.1/"/>
-    <ds:schemaRef ds:uri="http://purl.org/dc/terms/"/>
-    <ds:schemaRef ds:uri="http://schemas.microsoft.com/internal/obd"/>
-  </ds:schemaRefs>
-</ds:datastoreItem>
+<ds:datastoreItem xmlns:ds="http://schemas.openxmlformats.org/officeDocument/2006/customXml" ds:itemID="{1240749A-CAD2-45B7-BDB1-E415E1FA55F2}"/>
 </file>
 
 <file path=customXml/itemProps2.xml><?xml version="1.0" encoding="utf-8"?>

</xml_diff>